<commit_message>
added some files for internship
</commit_message>
<xml_diff>
--- a/docs/WIP VKR.docx
+++ b/docs/WIP VKR.docx
@@ -306,23 +306,7 @@
                 <w:sz w:val="28"/>
                 <w:szCs w:val="28"/>
               </w:rPr>
-              <w:t xml:space="preserve">Исследование методов повышения производительности систем веб-шаблонов и разработка системы </w:t>
-            </w:r>
-            <w:commentRangeStart w:id="0"/>
-            <w:r>
-              <w:rPr>
-                <w:b/>
-                <w:sz w:val="28"/>
-                <w:szCs w:val="28"/>
-              </w:rPr>
-              <w:t>шаблонизаци</w:t>
-            </w:r>
-            <w:commentRangeEnd w:id="0"/>
-            <w:r>
-              <w:rPr>
-                <w:rStyle w:val="af4"/>
-              </w:rPr>
-              <w:commentReference w:id="0"/>
+              <w:t>Исследование методов повышения производительности систем веб-шаблонов и разработка системы шаблонизаци</w:t>
             </w:r>
             <w:r>
               <w:rPr>
@@ -706,8 +690,8 @@
                 <w:b/>
               </w:rPr>
             </w:pPr>
-            <w:bookmarkStart w:id="1" w:name="_gjdgxs" w:colFirst="0" w:colLast="0"/>
-            <w:bookmarkEnd w:id="1"/>
+            <w:bookmarkStart w:id="0" w:name="_gjdgxs" w:colFirst="0" w:colLast="0"/>
+            <w:bookmarkEnd w:id="0"/>
             <w:r>
               <w:rPr>
                 <w:b/>
@@ -1104,8 +1088,6 @@
           <w:szCs w:val="28"/>
         </w:rPr>
       </w:pPr>
-      <w:commentRangeStart w:id="2"/>
-      <w:commentRangeStart w:id="3"/>
       <w:r>
         <w:rPr>
           <w:b/>
@@ -1114,20 +1096,6 @@
         </w:rPr>
         <w:lastRenderedPageBreak/>
         <w:t>ОГЛАВЛЕНИЕ</w:t>
-      </w:r>
-      <w:commentRangeEnd w:id="2"/>
-      <w:r>
-        <w:rPr>
-          <w:b/>
-        </w:rPr>
-        <w:commentReference w:id="2"/>
-      </w:r>
-      <w:commentRangeEnd w:id="3"/>
-      <w:r>
-        <w:rPr>
-          <w:rStyle w:val="af4"/>
-        </w:rPr>
-        <w:commentReference w:id="3"/>
       </w:r>
     </w:p>
     <w:sdt>
@@ -1213,6 +1181,16 @@
             </w:r>
             <w:r>
               <w:rPr>
+                <w:rStyle w:val="ad"/>
+                <w:noProof/>
+                <w:sz w:val="28"/>
+                <w:szCs w:val="28"/>
+                <w:lang w:val="en-US"/>
+              </w:rPr>
+              <w:t xml:space="preserve"> (90%)</w:t>
+            </w:r>
+            <w:r>
+              <w:rPr>
                 <w:noProof/>
                 <w:webHidden/>
                 <w:sz w:val="28"/>
@@ -1867,6 +1845,16 @@
             </w:r>
             <w:r>
               <w:rPr>
+                <w:rStyle w:val="ad"/>
+                <w:noProof/>
+                <w:sz w:val="28"/>
+                <w:szCs w:val="28"/>
+                <w:lang w:val="en-US"/>
+              </w:rPr>
+              <w:t xml:space="preserve"> (85%)</w:t>
+            </w:r>
+            <w:r>
+              <w:rPr>
                 <w:noProof/>
                 <w:webHidden/>
                 <w:sz w:val="28"/>
@@ -2739,6 +2727,16 @@
             </w:r>
             <w:r>
               <w:rPr>
+                <w:rStyle w:val="ad"/>
+                <w:noProof/>
+                <w:sz w:val="28"/>
+                <w:szCs w:val="28"/>
+                <w:lang w:val="en-US"/>
+              </w:rPr>
+              <w:t xml:space="preserve"> (80%)</w:t>
+            </w:r>
+            <w:r>
+              <w:rPr>
                 <w:noProof/>
                 <w:webHidden/>
                 <w:sz w:val="28"/>
@@ -3482,6 +3480,16 @@
             </w:r>
             <w:r>
               <w:rPr>
+                <w:rStyle w:val="ad"/>
+                <w:noProof/>
+                <w:sz w:val="28"/>
+                <w:szCs w:val="28"/>
+                <w:lang w:val="en-US"/>
+              </w:rPr>
+              <w:t xml:space="preserve"> (50 %)</w:t>
+            </w:r>
+            <w:r>
+              <w:rPr>
                 <w:noProof/>
                 <w:webHidden/>
                 <w:sz w:val="28"/>
@@ -3571,6 +3579,16 @@
             </w:r>
             <w:r>
               <w:rPr>
+                <w:rStyle w:val="ad"/>
+                <w:noProof/>
+                <w:sz w:val="28"/>
+                <w:szCs w:val="28"/>
+                <w:lang w:val="en-US"/>
+              </w:rPr>
+              <w:t xml:space="preserve"> (0%)</w:t>
+            </w:r>
+            <w:r>
+              <w:rPr>
                 <w:noProof/>
                 <w:webHidden/>
                 <w:sz w:val="28"/>
@@ -3657,6 +3675,16 @@
                 <w:szCs w:val="28"/>
               </w:rPr>
               <w:t>ПРИЛОЖЕНИЕ Б.</w:t>
+            </w:r>
+            <w:r>
+              <w:rPr>
+                <w:rStyle w:val="ad"/>
+                <w:noProof/>
+                <w:sz w:val="28"/>
+                <w:szCs w:val="28"/>
+                <w:lang w:val="en-US"/>
+              </w:rPr>
+              <w:t xml:space="preserve"> (0%)</w:t>
             </w:r>
             <w:r>
               <w:rPr>
@@ -3743,24 +3771,6 @@
     </w:sdt>
     <w:p>
       <w:pPr>
-        <w:spacing w:before="0" w:after="200" w:line="276" w:lineRule="auto"/>
-      </w:pPr>
-    </w:p>
-    <w:p>
-      <w:pPr>
-        <w:spacing w:before="0" w:after="200" w:line="276" w:lineRule="auto"/>
-        <w:rPr>
-          <w:b/>
-          <w:sz w:val="28"/>
-          <w:szCs w:val="28"/>
-        </w:rPr>
-      </w:pPr>
-      <w:r>
-        <w:br w:type="page"/>
-      </w:r>
-    </w:p>
-    <w:p>
-      <w:pPr>
         <w:pBdr>
           <w:top w:val="nil"/>
           <w:left w:val="nil"/>
@@ -3784,7 +3794,6 @@
           <w:sz w:val="28"/>
           <w:szCs w:val="28"/>
         </w:rPr>
-        <w:lastRenderedPageBreak/>
         <w:t>ВВЕДЕНИЕ</w:t>
       </w:r>
     </w:p>
@@ -3845,7 +3854,16 @@
           <w:sz w:val="28"/>
           <w:szCs w:val="28"/>
         </w:rPr>
-        <w:t>В данной выпускной квалификационной работе рассматривается проблема, связанная с относительно низкой производительностью системы веб-шаблонов. В ходе её написания будут проанализированы самые широко используемые решения, доступные как среди проприетарных, так и свободно распространяемых программных продуктов. На основе анализа будут выявлены наиболее распространённые причины низкой производительности. После чего будет предложен ряд мер которые можно использовать для устранения причин понижения быстродействия или уменьшения их эффекта. На основе этих мер будут спроектирована высокопроизводительная система шаблонизации, и разработаны требования к технологиям и инструментам для её реализации. С использованием выбранных технологий будет разработана система шаблонизации, которая должна адресовать ранее выявленные причины низкой производительности. Для оценки результатов разработки будет произведено тестирование разработанного приложения под нагрузкой, с целью оценки показателей быстродействия.</w:t>
+        <w:t xml:space="preserve">В данной выпускной квалификационной работе рассматривается проблема, связанная с относительно низкой производительностью системы веб-шаблонов. В ходе её написания будут проанализированы самые широко используемые решения, доступные как среди проприетарных, так и свободно распространяемых программных продуктов. На основе анализа будут выявлены наиболее распространённые причины низкой производительности. После чего будет предложен ряд мер которые можно использовать для устранения причин понижения быстродействия или уменьшения их эффекта. На основе этих мер будут спроектирована высокопроизводительная система шаблонизации, и разработаны требования к технологиям и инструментам для её реализации. С использованием выбранных технологий будет разработана система шаблонизации, которая должна адресовать ранее выявленные причины низкой производительности. Для оценки результатов разработки </w:t>
+      </w:r>
+      <w:r>
+        <w:rPr>
+          <w:color w:val="000000"/>
+          <w:sz w:val="28"/>
+          <w:szCs w:val="28"/>
+        </w:rPr>
+        <w:lastRenderedPageBreak/>
+        <w:t>будет произведено тестирование разработанного приложения под нагрузкой, с целью оценки показателей быстродействия.</w:t>
       </w:r>
     </w:p>
     <w:p>
@@ -3856,12 +3874,11 @@
           <w:numId w:val="8"/>
         </w:numPr>
       </w:pPr>
-      <w:bookmarkStart w:id="4" w:name="_Toc36217489"/>
-      <w:r>
-        <w:lastRenderedPageBreak/>
+      <w:bookmarkStart w:id="1" w:name="_Toc36217489"/>
+      <w:r>
         <w:t>АНАЛИЗ ПРЕДМЕТНОЙ ОБЛАСТИ</w:t>
       </w:r>
-      <w:bookmarkEnd w:id="4"/>
+      <w:bookmarkEnd w:id="1"/>
     </w:p>
     <w:p>
       <w:pPr>
@@ -3871,11 +3888,11 @@
           <w:numId w:val="8"/>
         </w:numPr>
       </w:pPr>
-      <w:bookmarkStart w:id="5" w:name="_Toc36217490"/>
+      <w:bookmarkStart w:id="2" w:name="_Toc36217490"/>
       <w:r>
         <w:t>Термины и определения</w:t>
       </w:r>
-      <w:bookmarkEnd w:id="5"/>
+      <w:bookmarkEnd w:id="2"/>
     </w:p>
     <w:p>
       <w:pPr>
@@ -4212,6 +4229,7 @@
           <w:sz w:val="28"/>
           <w:szCs w:val="28"/>
         </w:rPr>
+        <w:lastRenderedPageBreak/>
         <w:t>Шаблонизатор комбинирует данные и веб-шаблоны для массовой генерации веб-документов.</w:t>
       </w:r>
     </w:p>
@@ -4242,10 +4260,9 @@
           <w:sz w:val="28"/>
           <w:szCs w:val="28"/>
         </w:rPr>
-        <w:lastRenderedPageBreak/>
         <w:t xml:space="preserve">Лексический анализатор (англ. Lexical Analyzer) – отдельное программное обеспечение или программный модуль, предназначенный для аналитического разбора входной последовательности символов на распознанные группы – </w:t>
       </w:r>
-      <w:commentRangeStart w:id="6"/>
+      <w:commentRangeStart w:id="3"/>
       <w:r>
         <w:rPr>
           <w:color w:val="000000"/>
@@ -4254,9 +4271,9 @@
         </w:rPr>
         <w:t>лексемы</w:t>
       </w:r>
-      <w:commentRangeEnd w:id="6"/>
-      <w:r>
-        <w:commentReference w:id="6"/>
+      <w:commentRangeEnd w:id="3"/>
+      <w:r>
+        <w:commentReference w:id="3"/>
       </w:r>
       <w:r>
         <w:rPr>
@@ -4371,7 +4388,16 @@
           <w:sz w:val="28"/>
           <w:szCs w:val="28"/>
         </w:rPr>
-        <w:t>Компиляция – сборка программы, включающая трансляцию всех модулей программы, написанных на одном или нескольких исходных языках программирования высокого уровня и/или языке ассемблера, в эквивалентные программные модули на низкоуровневом языке, близком машинному коду (абсолютный код, объектный модуль, иногда на язык ассемблера) или непосредственно на машинном языке или ином двоично-кодовом низкоуровневом командном языке и последующую сборку исполняемой машинной программы.</w:t>
+        <w:t>Компиляция – сборка программы, включающая трансляцию всех модулей программы, написанных на одном или нескольких исходных языках программирования высокого уровня и/или языке ассемблера, в эквивалентные программные модули на низкоуровневом языке, близком машинному коду (абсолютный код, объектный модуль, иногда на язык ассемблера) или непосредственно на машинном языке или ином двоично-</w:t>
+      </w:r>
+      <w:r>
+        <w:rPr>
+          <w:color w:val="000000"/>
+          <w:sz w:val="28"/>
+          <w:szCs w:val="28"/>
+        </w:rPr>
+        <w:lastRenderedPageBreak/>
+        <w:t>кодовом низкоуровневом командном языке и последующую сборку исполняемой машинной программы.</w:t>
       </w:r>
     </w:p>
     <w:p>
@@ -4401,7 +4427,6 @@
           <w:sz w:val="28"/>
           <w:szCs w:val="28"/>
         </w:rPr>
-        <w:lastRenderedPageBreak/>
         <w:t>Интерпретация – процесс построчного анализа, обработки и выполнения исходного кода программы или запроса (в отличие от компиляции, где весь текст программы, перед запуском, анализируется и транслируется в машинный или байт-код, без её выполнения).</w:t>
       </w:r>
     </w:p>
@@ -4552,16 +4577,8 @@
           <w:sz w:val="28"/>
           <w:szCs w:val="28"/>
         </w:rPr>
-        <w:t xml:space="preserve">Асинхронный ввод/вывод – является формой неблокирующей обработки ввода/вывода, который позволяет процессу продолжить выполнение, не дожидаясь окончания передачи данных. Входные и выходные </w:t>
-      </w:r>
-      <w:r>
-        <w:rPr>
-          <w:color w:val="000000"/>
-          <w:sz w:val="28"/>
-          <w:szCs w:val="28"/>
-        </w:rPr>
         <w:lastRenderedPageBreak/>
-        <w:t>(I/O) операции на компьютере могут быть весьма медленными, по сравнению с обработкой данных. Устройство ввода/вывода может быть на несколько порядков медленнее, чем оперативная память. Например, во время дисковой операции, которой требуется десять миллисекунд для выполнения, процессор, который работает на частоте один гигагерц, может выполнить десять миллионов циклов команд обработки.</w:t>
+        <w:t>Асинхронный ввод/вывод – является формой неблокирующей обработки ввода/вывода, который позволяет процессу продолжить выполнение, не дожидаясь окончания передачи данных. Входные и выходные (I/O) операции на компьютере могут быть весьма медленными, по сравнению с обработкой данных. Устройство ввода/вывода может быть на несколько порядков медленнее, чем оперативная память. Например, во время дисковой операции, которой требуется десять миллисекунд для выполнения, процессор, который работает на частоте один гигагерц, может выполнить десять миллионов циклов команд обработки.</w:t>
       </w:r>
     </w:p>
     <w:p>
@@ -4593,8 +4610,8 @@
         </w:rPr>
         <w:t xml:space="preserve">Зеленые потоки – это </w:t>
       </w:r>
-      <w:commentRangeStart w:id="7"/>
-      <w:commentRangeStart w:id="8"/>
+      <w:commentRangeStart w:id="4"/>
+      <w:commentRangeStart w:id="5"/>
       <w:r>
         <w:rPr>
           <w:color w:val="000000"/>
@@ -4603,16 +4620,16 @@
         </w:rPr>
         <w:t>нити</w:t>
       </w:r>
-      <w:commentRangeEnd w:id="7"/>
-      <w:r>
-        <w:commentReference w:id="7"/>
-      </w:r>
-      <w:commentRangeEnd w:id="8"/>
+      <w:commentRangeEnd w:id="4"/>
+      <w:r>
+        <w:commentReference w:id="4"/>
+      </w:r>
+      <w:commentRangeEnd w:id="5"/>
       <w:r>
         <w:rPr>
           <w:rStyle w:val="af4"/>
         </w:rPr>
-        <w:commentReference w:id="8"/>
+        <w:commentReference w:id="5"/>
       </w:r>
       <w:r>
         <w:rPr>
@@ -4652,8 +4669,8 @@
         </w:rPr>
         <w:t xml:space="preserve">REST (от англ. Representational State Transfer – «передача состояния представления») – архитектурный стиль взаимодействия компонентов распределённого приложения в сети. REST представляет собой согласованный набор ограничений, учитываемых при проектировании распределённой </w:t>
       </w:r>
-      <w:commentRangeStart w:id="9"/>
-      <w:commentRangeStart w:id="10"/>
+      <w:commentRangeStart w:id="6"/>
+      <w:commentRangeStart w:id="7"/>
       <w:r>
         <w:rPr>
           <w:color w:val="000000"/>
@@ -4662,16 +4679,16 @@
         </w:rPr>
         <w:t>гипермедиа</w:t>
       </w:r>
-      <w:commentRangeEnd w:id="9"/>
-      <w:r>
-        <w:commentReference w:id="9"/>
-      </w:r>
-      <w:commentRangeEnd w:id="10"/>
+      <w:commentRangeEnd w:id="6"/>
+      <w:r>
+        <w:commentReference w:id="6"/>
+      </w:r>
+      <w:commentRangeEnd w:id="7"/>
       <w:r>
         <w:rPr>
           <w:rStyle w:val="af4"/>
         </w:rPr>
-        <w:commentReference w:id="10"/>
+        <w:commentReference w:id="7"/>
       </w:r>
       <w:r>
         <w:rPr>
@@ -4690,11 +4707,11 @@
           <w:numId w:val="8"/>
         </w:numPr>
       </w:pPr>
-      <w:bookmarkStart w:id="11" w:name="_Toc36217491"/>
+      <w:bookmarkStart w:id="8" w:name="_Toc36217491"/>
       <w:r>
         <w:t>Общий принцип работы систем веб-шаблонов</w:t>
       </w:r>
-      <w:bookmarkEnd w:id="11"/>
+      <w:bookmarkEnd w:id="8"/>
     </w:p>
     <w:p>
       <w:pPr>
@@ -4769,6 +4786,7 @@
           <w:sz w:val="28"/>
           <w:szCs w:val="28"/>
         </w:rPr>
+        <w:lastRenderedPageBreak/>
         <w:t>Шаблонизатора</w:t>
       </w:r>
       <w:r>
@@ -4814,7 +4832,6 @@
           <w:sz w:val="28"/>
           <w:szCs w:val="28"/>
         </w:rPr>
-        <w:lastRenderedPageBreak/>
         <w:t>В</w:t>
       </w:r>
       <w:r>
@@ -4908,7 +4925,7 @@
         </w:rPr>
         <w:t>р</w:t>
       </w:r>
-      <w:commentRangeStart w:id="12"/>
+      <w:commentRangeStart w:id="9"/>
       <w:r>
         <w:rPr>
           <w:color w:val="000000"/>
@@ -4917,9 +4934,9 @@
         </w:rPr>
         <w:t>ис.  1.2.1</w:t>
       </w:r>
-      <w:commentRangeEnd w:id="12"/>
-      <w:r>
-        <w:commentReference w:id="12"/>
+      <w:commentRangeEnd w:id="9"/>
+      <w:r>
+        <w:commentReference w:id="9"/>
       </w:r>
       <w:r>
         <w:rPr>
@@ -4991,8 +5008,8 @@
           <w:szCs w:val="28"/>
         </w:rPr>
       </w:pPr>
-      <w:bookmarkStart w:id="13" w:name="_3as4poj" w:colFirst="0" w:colLast="0"/>
-      <w:bookmarkEnd w:id="13"/>
+      <w:bookmarkStart w:id="10" w:name="_3as4poj" w:colFirst="0" w:colLast="0"/>
+      <w:bookmarkEnd w:id="10"/>
       <w:r>
         <w:rPr>
           <w:color w:val="000000"/>
@@ -5058,6 +5075,7 @@
           <w:sz w:val="28"/>
           <w:szCs w:val="28"/>
         </w:rPr>
+        <w:lastRenderedPageBreak/>
         <w:t>Шаблон загружается в оперативную память. Источником шаблона может быть поток байт, файл, запись в базе данных и т.п.</w:t>
       </w:r>
     </w:p>
@@ -5087,58 +5105,57 @@
           <w:sz w:val="28"/>
           <w:szCs w:val="28"/>
         </w:rPr>
-        <w:lastRenderedPageBreak/>
         <w:t xml:space="preserve">Специальная подпрограмма, предназначенная для лексического анализа, именуемая «лексер», проводит </w:t>
       </w:r>
+      <w:commentRangeStart w:id="11"/>
+      <w:commentRangeStart w:id="12"/>
+      <w:r>
+        <w:rPr>
+          <w:color w:val="000000"/>
+          <w:sz w:val="28"/>
+          <w:szCs w:val="28"/>
+        </w:rPr>
+        <w:t>анализ</w:t>
+      </w:r>
+      <w:commentRangeEnd w:id="11"/>
+      <w:r>
+        <w:commentReference w:id="11"/>
+      </w:r>
+      <w:commentRangeEnd w:id="12"/>
+      <w:r>
+        <w:rPr>
+          <w:rStyle w:val="af4"/>
+        </w:rPr>
+        <w:commentReference w:id="12"/>
+      </w:r>
+      <w:r>
+        <w:rPr>
+          <w:color w:val="000000"/>
+          <w:sz w:val="28"/>
+          <w:szCs w:val="28"/>
+        </w:rPr>
+        <w:t xml:space="preserve"> </w:t>
+      </w:r>
+      <w:commentRangeStart w:id="13"/>
       <w:commentRangeStart w:id="14"/>
-      <w:commentRangeStart w:id="15"/>
-      <w:r>
-        <w:rPr>
-          <w:color w:val="000000"/>
-          <w:sz w:val="28"/>
-          <w:szCs w:val="28"/>
-        </w:rPr>
-        <w:t>анализ</w:t>
+      <w:r>
+        <w:rPr>
+          <w:color w:val="000000"/>
+          <w:sz w:val="28"/>
+          <w:szCs w:val="28"/>
+        </w:rPr>
+        <w:t>шаблона</w:t>
+      </w:r>
+      <w:commentRangeEnd w:id="13"/>
+      <w:r>
+        <w:commentReference w:id="13"/>
       </w:r>
       <w:commentRangeEnd w:id="14"/>
       <w:r>
+        <w:rPr>
+          <w:rStyle w:val="af4"/>
+        </w:rPr>
         <w:commentReference w:id="14"/>
-      </w:r>
-      <w:commentRangeEnd w:id="15"/>
-      <w:r>
-        <w:rPr>
-          <w:rStyle w:val="af4"/>
-        </w:rPr>
-        <w:commentReference w:id="15"/>
-      </w:r>
-      <w:r>
-        <w:rPr>
-          <w:color w:val="000000"/>
-          <w:sz w:val="28"/>
-          <w:szCs w:val="28"/>
-        </w:rPr>
-        <w:t xml:space="preserve"> </w:t>
-      </w:r>
-      <w:commentRangeStart w:id="16"/>
-      <w:commentRangeStart w:id="17"/>
-      <w:r>
-        <w:rPr>
-          <w:color w:val="000000"/>
-          <w:sz w:val="28"/>
-          <w:szCs w:val="28"/>
-        </w:rPr>
-        <w:t>шаблона</w:t>
-      </w:r>
-      <w:commentRangeEnd w:id="16"/>
-      <w:r>
-        <w:commentReference w:id="16"/>
-      </w:r>
-      <w:commentRangeEnd w:id="17"/>
-      <w:r>
-        <w:rPr>
-          <w:rStyle w:val="af4"/>
-        </w:rPr>
-        <w:commentReference w:id="17"/>
       </w:r>
       <w:r>
         <w:rPr>
@@ -5222,8 +5239,8 @@
         </w:rPr>
         <w:t>На основе абстрактного синтаксического дерева и переданного конте</w:t>
       </w:r>
-      <w:commentRangeStart w:id="18"/>
-      <w:commentRangeStart w:id="19"/>
+      <w:commentRangeStart w:id="15"/>
+      <w:commentRangeStart w:id="16"/>
       <w:r>
         <w:rPr>
           <w:color w:val="000000"/>
@@ -5232,16 +5249,16 @@
         </w:rPr>
         <w:t>кста шаблон</w:t>
       </w:r>
-      <w:commentRangeEnd w:id="18"/>
-      <w:r>
-        <w:commentReference w:id="18"/>
-      </w:r>
-      <w:commentRangeEnd w:id="19"/>
+      <w:commentRangeEnd w:id="15"/>
+      <w:r>
+        <w:commentReference w:id="15"/>
+      </w:r>
+      <w:commentRangeEnd w:id="16"/>
       <w:r>
         <w:rPr>
           <w:rStyle w:val="af4"/>
         </w:rPr>
-        <w:commentReference w:id="19"/>
+        <w:commentReference w:id="16"/>
       </w:r>
       <w:r>
         <w:rPr>
@@ -5294,6 +5311,7 @@
           <w:noProof/>
           <w:lang w:val="en-US" w:eastAsia="en-US"/>
         </w:rPr>
+        <w:lastRenderedPageBreak/>
         <w:drawing>
           <wp:inline distT="0" distB="0" distL="0" distR="0" wp14:anchorId="52B3A7FA" wp14:editId="48C849F5">
             <wp:extent cx="5972175" cy="3657600"/>
@@ -5353,8 +5371,8 @@
           <w:szCs w:val="28"/>
         </w:rPr>
       </w:pPr>
-      <w:bookmarkStart w:id="20" w:name="_1pxezwc" w:colFirst="0" w:colLast="0"/>
-      <w:bookmarkEnd w:id="20"/>
+      <w:bookmarkStart w:id="17" w:name="_1pxezwc" w:colFirst="0" w:colLast="0"/>
+      <w:bookmarkEnd w:id="17"/>
       <w:r>
         <w:rPr>
           <w:color w:val="000000"/>
@@ -5373,7 +5391,6 @@
           <w:noProof/>
           <w:lang w:val="en-US" w:eastAsia="en-US"/>
         </w:rPr>
-        <w:lastRenderedPageBreak/>
         <w:drawing>
           <wp:inline distT="0" distB="0" distL="0" distR="0" wp14:anchorId="20DC9A97" wp14:editId="4A236607">
             <wp:extent cx="5972175" cy="3038475"/>
@@ -5429,8 +5446,8 @@
           <w:szCs w:val="28"/>
         </w:rPr>
       </w:pPr>
-      <w:bookmarkStart w:id="21" w:name="_49x2ik5" w:colFirst="0" w:colLast="0"/>
-      <w:bookmarkEnd w:id="21"/>
+      <w:bookmarkStart w:id="18" w:name="_49x2ik5" w:colFirst="0" w:colLast="0"/>
+      <w:bookmarkEnd w:id="18"/>
       <w:r>
         <w:rPr>
           <w:color w:val="000000"/>
@@ -5467,6 +5484,7 @@
           <w:sz w:val="28"/>
           <w:szCs w:val="28"/>
         </w:rPr>
+        <w:lastRenderedPageBreak/>
         <w:t>Далее можно ознакомится с функциональной моделью вышеописанног</w:t>
       </w:r>
       <w:r>
@@ -5550,8 +5568,8 @@
           <w:szCs w:val="28"/>
         </w:rPr>
       </w:pPr>
-      <w:bookmarkStart w:id="22" w:name="_2p2csry" w:colFirst="0" w:colLast="0"/>
-      <w:bookmarkEnd w:id="22"/>
+      <w:bookmarkStart w:id="19" w:name="_2p2csry" w:colFirst="0" w:colLast="0"/>
+      <w:bookmarkEnd w:id="19"/>
       <w:r>
         <w:rPr>
           <w:color w:val="000000"/>
@@ -5588,7 +5606,6 @@
           <w:sz w:val="28"/>
           <w:szCs w:val="28"/>
         </w:rPr>
-        <w:lastRenderedPageBreak/>
         <w:t>На р</w:t>
       </w:r>
       <w:r>
@@ -5609,6 +5626,7 @@
           <w:noProof/>
           <w:lang w:val="en-US" w:eastAsia="en-US"/>
         </w:rPr>
+        <w:lastRenderedPageBreak/>
         <w:drawing>
           <wp:inline distT="0" distB="0" distL="0" distR="0" wp14:anchorId="3EF78908" wp14:editId="3950CA41">
             <wp:extent cx="5972175" cy="3905250"/>
@@ -5664,8 +5682,8 @@
           <w:szCs w:val="28"/>
         </w:rPr>
       </w:pPr>
-      <w:bookmarkStart w:id="23" w:name="_147n2zr" w:colFirst="0" w:colLast="0"/>
-      <w:bookmarkEnd w:id="23"/>
+      <w:bookmarkStart w:id="20" w:name="_147n2zr" w:colFirst="0" w:colLast="0"/>
+      <w:bookmarkEnd w:id="20"/>
       <w:r>
         <w:rPr>
           <w:color w:val="000000"/>
@@ -5683,13 +5701,13 @@
           <w:numId w:val="8"/>
         </w:numPr>
       </w:pPr>
-      <w:bookmarkStart w:id="24" w:name="_3o7alnk" w:colFirst="0" w:colLast="0"/>
-      <w:bookmarkStart w:id="25" w:name="_Toc36217492"/>
-      <w:bookmarkEnd w:id="24"/>
+      <w:bookmarkStart w:id="21" w:name="_3o7alnk" w:colFirst="0" w:colLast="0"/>
+      <w:bookmarkStart w:id="22" w:name="_Toc36217492"/>
+      <w:bookmarkEnd w:id="21"/>
       <w:r>
         <w:t>Обзор существующих решений</w:t>
       </w:r>
-      <w:bookmarkEnd w:id="25"/>
+      <w:bookmarkEnd w:id="22"/>
     </w:p>
     <w:p>
       <w:pPr>
@@ -5860,7 +5878,7 @@
           <w:sz w:val="28"/>
           <w:szCs w:val="28"/>
         </w:rPr>
-        <w:t xml:space="preserve"> препроцессоры текста. Распространённой практикой было использование технологии CGI (Common Gateway Interface), которая </w:t>
+        <w:t xml:space="preserve"> препроцессоры текста. Распространённой практикой было использование технологии CGI (Common Gateway Interface), которая подразумевает вызов веб-сервером внешнего программного кода, как правило </w:t>
       </w:r>
       <w:r>
         <w:rPr>
@@ -5869,7 +5887,7 @@
           <w:szCs w:val="28"/>
         </w:rPr>
         <w:lastRenderedPageBreak/>
-        <w:t xml:space="preserve">подразумевает вызов веб-сервером внешнего программного кода, как правило скрипта, задачей которого была генерация веб-документа с использование данных, полученных в запросе от клиентского приложения. Со временем появились полноценные веб-фреймворки, которые имеют в своём составе систему веб-шаблонов в качестве отдельного программного модуля. Далее </w:t>
+        <w:t xml:space="preserve">скрипта, задачей которого была генерация веб-документа с использование данных, полученных в запросе от клиентского приложения. Со временем появились полноценные веб-фреймворки, которые имеют в своём составе систему веб-шаблонов в качестве отдельного программного модуля. Далее </w:t>
       </w:r>
       <w:r>
         <w:rPr>
@@ -6386,7 +6404,7 @@
                 <w:color w:val="000000"/>
                 <w:szCs w:val="24"/>
               </w:rPr>
-              <w:t xml:space="preserve">аиболее часто используется при проектировании </w:t>
+              <w:t xml:space="preserve">аиболее часто используется при проектировании веб-приложений по паттерну MVC </w:t>
             </w:r>
             <w:r>
               <w:rPr>
@@ -6394,7 +6412,7 @@
                 <w:szCs w:val="24"/>
               </w:rPr>
               <w:lastRenderedPageBreak/>
-              <w:t>веб-приложений по паттерну MVC (Model View Controller). Свободная лицензия</w:t>
+              <w:t>(Model View Controller). Свободная лицензия</w:t>
             </w:r>
             <w:r>
               <w:rPr>
@@ -6511,7 +6529,7 @@
       <w:pPr>
         <w:pStyle w:val="a5"/>
       </w:pPr>
-      <w:bookmarkStart w:id="26" w:name="_Ref36218911"/>
+      <w:bookmarkStart w:id="23" w:name="_Ref36218911"/>
       <w:r>
         <w:t xml:space="preserve">Таблица </w:t>
       </w:r>
@@ -6534,7 +6552,7 @@
           <w:t>1</w:t>
         </w:r>
       </w:fldSimple>
-      <w:bookmarkEnd w:id="26"/>
+      <w:bookmarkEnd w:id="23"/>
       <w:r>
         <w:t xml:space="preserve"> Системы веб-шаблонов исполняемые на стороне сервера</w:t>
       </w:r>
@@ -6807,7 +6825,6 @@
                 <w:color w:val="000000"/>
                 <w:szCs w:val="24"/>
               </w:rPr>
-              <w:lastRenderedPageBreak/>
               <w:t>Dot.js</w:t>
             </w:r>
           </w:p>
@@ -6859,7 +6876,15 @@
                 <w:color w:val="000000"/>
                 <w:szCs w:val="24"/>
               </w:rPr>
-              <w:t>является одним из самых быстрых и лаконичным из всех существующих шаблонизаторов на языке JavaScript. Но из-за своей легковесности, не обладает всеми возможностями аналогов.</w:t>
+              <w:t xml:space="preserve">является одним из самых быстрых и </w:t>
+            </w:r>
+            <w:r>
+              <w:rPr>
+                <w:color w:val="000000"/>
+                <w:szCs w:val="24"/>
+              </w:rPr>
+              <w:lastRenderedPageBreak/>
+              <w:t>лаконичным из всех существующих шаблонизаторов на языке JavaScript. Но из-за своей легковесности, не обладает всеми возможностями аналогов.</w:t>
             </w:r>
           </w:p>
         </w:tc>
@@ -6886,6 +6911,7 @@
                 <w:color w:val="000000"/>
                 <w:szCs w:val="24"/>
               </w:rPr>
+              <w:lastRenderedPageBreak/>
               <w:t>Squirrelly</w:t>
             </w:r>
           </w:p>
@@ -7021,7 +7047,7 @@
           <w:szCs w:val="28"/>
         </w:rPr>
       </w:pPr>
-      <w:commentRangeStart w:id="27"/>
+      <w:commentRangeStart w:id="24"/>
       <w:r>
         <w:rPr>
           <w:color w:val="000000"/>
@@ -7030,9 +7056,9 @@
         </w:rPr>
         <w:t>Все приведённые выше системы веб-шаблонов</w:t>
       </w:r>
-      <w:commentRangeEnd w:id="27"/>
-      <w:r>
-        <w:commentReference w:id="27"/>
+      <w:commentRangeEnd w:id="24"/>
+      <w:r>
+        <w:commentReference w:id="24"/>
       </w:r>
       <w:r>
         <w:rPr>
@@ -7132,7 +7158,6 @@
           <w:sz w:val="28"/>
           <w:szCs w:val="28"/>
         </w:rPr>
-        <w:lastRenderedPageBreak/>
         <w:t xml:space="preserve">Удобство в использовании. </w:t>
       </w:r>
       <w:r>
@@ -7162,7 +7187,17 @@
           <w:szCs w:val="28"/>
           <w:highlight w:val="white"/>
         </w:rPr>
-        <w:t xml:space="preserve"> в заданных условиях </w:t>
+        <w:t xml:space="preserve"> в заданных </w:t>
+      </w:r>
+      <w:r>
+        <w:rPr>
+          <w:color w:val="000000"/>
+          <w:sz w:val="28"/>
+          <w:szCs w:val="28"/>
+          <w:highlight w:val="white"/>
+        </w:rPr>
+        <w:lastRenderedPageBreak/>
+        <w:t xml:space="preserve">условиях </w:t>
       </w:r>
       <w:r>
         <w:rPr>
@@ -7309,13 +7344,13 @@
           <w:numId w:val="8"/>
         </w:numPr>
       </w:pPr>
-      <w:bookmarkStart w:id="28" w:name="_23ckvvd" w:colFirst="0" w:colLast="0"/>
-      <w:bookmarkStart w:id="29" w:name="_Toc36217493"/>
-      <w:bookmarkEnd w:id="28"/>
+      <w:bookmarkStart w:id="25" w:name="_23ckvvd" w:colFirst="0" w:colLast="0"/>
+      <w:bookmarkStart w:id="26" w:name="_Toc36217493"/>
+      <w:bookmarkEnd w:id="25"/>
       <w:r>
         <w:t>Основные причины низкой производительности шаблонизаторов</w:t>
       </w:r>
-      <w:bookmarkEnd w:id="29"/>
+      <w:bookmarkEnd w:id="26"/>
     </w:p>
     <w:p>
       <w:pPr>
@@ -7344,16 +7379,7 @@
           <w:sz w:val="28"/>
           <w:szCs w:val="28"/>
         </w:rPr>
-        <w:t xml:space="preserve">В разделе «Обзор существующих решений» был приведён перечень самых широко-используемых систем веб шаблонов, проанализировав эти решения, можно сделать вывод о том, что большинство из них имеет ряд </w:t>
-      </w:r>
-      <w:r>
-        <w:rPr>
-          <w:color w:val="000000"/>
-          <w:sz w:val="28"/>
-          <w:szCs w:val="28"/>
-        </w:rPr>
-        <w:lastRenderedPageBreak/>
-        <w:t>общих признаков, тем или иным образом влияющие на производительность системы в целом</w:t>
+        <w:t>В разделе «Обзор существующих решений» был приведён перечень самых широко-используемых систем веб шаблонов, проанализировав эти решения, можно сделать вывод о том, что большинство из них имеет ряд общих признаков, тем или иным образом влияющие на производительность системы в целом</w:t>
       </w:r>
       <w:r>
         <w:rPr>
@@ -7390,10 +7416,11 @@
           <w:sz w:val="28"/>
           <w:szCs w:val="28"/>
         </w:rPr>
+        <w:lastRenderedPageBreak/>
         <w:t>О</w:t>
       </w:r>
-      <w:commentRangeStart w:id="30"/>
-      <w:commentRangeStart w:id="31"/>
+      <w:commentRangeStart w:id="27"/>
+      <w:commentRangeStart w:id="28"/>
       <w:r>
         <w:rPr>
           <w:color w:val="000000"/>
@@ -7402,16 +7429,16 @@
         </w:rPr>
         <w:t>ни</w:t>
       </w:r>
-      <w:commentRangeEnd w:id="30"/>
-      <w:r>
-        <w:commentReference w:id="30"/>
-      </w:r>
-      <w:commentRangeEnd w:id="31"/>
+      <w:commentRangeEnd w:id="27"/>
+      <w:r>
+        <w:commentReference w:id="27"/>
+      </w:r>
+      <w:commentRangeEnd w:id="28"/>
       <w:r>
         <w:rPr>
           <w:rStyle w:val="af4"/>
         </w:rPr>
-        <w:commentReference w:id="31"/>
+        <w:commentReference w:id="28"/>
       </w:r>
       <w:r>
         <w:rPr>
@@ -7653,7 +7680,15 @@
           <w:sz w:val="28"/>
           <w:szCs w:val="28"/>
         </w:rPr>
-        <w:t xml:space="preserve">интерпретации можно </w:t>
+        <w:t>интерпретации можно увидеть на р</w:t>
+      </w:r>
+      <w:r>
+        <w:rPr>
+          <w:color w:val="000000"/>
+          <w:sz w:val="28"/>
+          <w:szCs w:val="28"/>
+        </w:rPr>
+        <w:t xml:space="preserve">ис.  1.4.1. Достоинством таких языков, является наличие различного рода высокоуровневых абстракций, облегчающих процесс </w:t>
       </w:r>
       <w:r>
         <w:rPr>
@@ -7662,15 +7697,7 @@
           <w:szCs w:val="28"/>
         </w:rPr>
         <w:lastRenderedPageBreak/>
-        <w:t>увидеть на р</w:t>
-      </w:r>
-      <w:r>
-        <w:rPr>
-          <w:color w:val="000000"/>
-          <w:sz w:val="28"/>
-          <w:szCs w:val="28"/>
-        </w:rPr>
-        <w:t>ис.  1.4.1. Достоинством таких языков, является наличие различного рода высокоуровневых абстракций, облегчающих процесс кодирования, а также простота в отладке и поддержке программного кода. Они идеально подходят для разработок по модели быстрого прототипирования.</w:t>
+        <w:t>кодирования, а также простота в отладке и поддержке программного кода. Они идеально подходят для разработок по модели быстрого прототипирования.</w:t>
       </w:r>
     </w:p>
     <w:p>
@@ -7737,8 +7764,8 @@
           <w:szCs w:val="28"/>
         </w:rPr>
       </w:pPr>
-      <w:bookmarkStart w:id="32" w:name="_ihv636" w:colFirst="0" w:colLast="0"/>
-      <w:bookmarkEnd w:id="32"/>
+      <w:bookmarkStart w:id="29" w:name="_ihv636" w:colFirst="0" w:colLast="0"/>
+      <w:bookmarkEnd w:id="29"/>
       <w:r>
         <w:rPr>
           <w:color w:val="000000"/>
@@ -7777,6 +7804,17 @@
         </w:rPr>
         <w:t xml:space="preserve">Частое выделение памяти из </w:t>
       </w:r>
+      <w:commentRangeStart w:id="30"/>
+      <w:r>
+        <w:rPr>
+          <w:color w:val="000000"/>
+          <w:sz w:val="28"/>
+          <w:szCs w:val="28"/>
+        </w:rPr>
+        <w:t xml:space="preserve">управляемой </w:t>
+      </w:r>
+      <w:commentRangeStart w:id="31"/>
+      <w:commentRangeStart w:id="32"/>
       <w:commentRangeStart w:id="33"/>
       <w:r>
         <w:rPr>
@@ -7784,136 +7822,125 @@
           <w:sz w:val="28"/>
           <w:szCs w:val="28"/>
         </w:rPr>
-        <w:t xml:space="preserve">управляемой </w:t>
-      </w:r>
-      <w:commentRangeStart w:id="34"/>
-      <w:commentRangeStart w:id="35"/>
+        <w:t>кучи,</w:t>
+      </w:r>
+      <w:commentRangeEnd w:id="31"/>
+      <w:r>
+        <w:commentReference w:id="31"/>
+      </w:r>
+      <w:commentRangeEnd w:id="30"/>
+      <w:commentRangeEnd w:id="32"/>
+      <w:commentRangeEnd w:id="33"/>
+      <w:r>
+        <w:rPr>
+          <w:rStyle w:val="af4"/>
+        </w:rPr>
+        <w:commentReference w:id="30"/>
+      </w:r>
+      <w:r>
+        <w:rPr>
+          <w:rStyle w:val="af4"/>
+        </w:rPr>
+        <w:commentReference w:id="32"/>
+      </w:r>
+      <w:r>
+        <w:rPr>
+          <w:rStyle w:val="af4"/>
+        </w:rPr>
+        <w:commentReference w:id="33"/>
+      </w:r>
+      <w:r>
+        <w:rPr>
+          <w:color w:val="000000"/>
+          <w:sz w:val="28"/>
+          <w:szCs w:val="28"/>
+        </w:rPr>
+        <w:t xml:space="preserve"> и копирование данных из одной области памяти в другую, является ещё одним немаловажным фактором оказывающее существенное влияние на снижение быстродействия. Это часто требуемая операция при работе со строками, например, их соединения. Также если памяти в управляемой куче недостаточно, то будет использован системный вызов, для расширения кучи. Использование системного вызова, всегда подразумевает смену контекста исполнения, то есть управление процессором переходит операционной системе. Смена контекста, сам по себе является «дорогой» операцией, так как представляет </w:t>
+      </w:r>
+      <w:r>
+        <w:rPr>
+          <w:color w:val="000000"/>
+          <w:sz w:val="28"/>
+          <w:szCs w:val="28"/>
+        </w:rPr>
+        <w:t xml:space="preserve">собой </w:t>
+      </w:r>
+      <w:r>
+        <w:commentReference w:id="34"/>
+      </w:r>
+      <w:r>
+        <w:rPr>
+          <w:rStyle w:val="af4"/>
+        </w:rPr>
+        <w:commentReference w:id="35"/>
+      </w:r>
+      <w:r>
+        <w:rPr>
+          <w:color w:val="000000"/>
+          <w:sz w:val="28"/>
+          <w:szCs w:val="28"/>
+        </w:rPr>
+        <w:t xml:space="preserve">сохранение состояния исполняемой программы, с последующим восстановлением этого состояния. Во время процесса сохранения и загрузки состояния </w:t>
+      </w:r>
+      <w:r>
+        <w:rPr>
+          <w:color w:val="000000"/>
+          <w:sz w:val="28"/>
+          <w:szCs w:val="28"/>
+        </w:rPr>
+        <w:t>потоков</w:t>
+      </w:r>
       <w:commentRangeStart w:id="36"/>
-      <w:r>
-        <w:rPr>
-          <w:color w:val="000000"/>
-          <w:sz w:val="28"/>
-          <w:szCs w:val="28"/>
-        </w:rPr>
-        <w:t>кучи,</w:t>
-      </w:r>
-      <w:commentRangeEnd w:id="34"/>
-      <w:r>
-        <w:commentReference w:id="34"/>
-      </w:r>
-      <w:commentRangeEnd w:id="33"/>
-      <w:commentRangeEnd w:id="35"/>
+      <w:commentRangeStart w:id="37"/>
+      <w:r>
+        <w:rPr>
+          <w:color w:val="000000"/>
+          <w:sz w:val="28"/>
+          <w:szCs w:val="28"/>
+        </w:rPr>
+        <w:t xml:space="preserve"> исполнения</w:t>
+      </w:r>
       <w:commentRangeEnd w:id="36"/>
       <w:r>
+        <w:commentReference w:id="36"/>
+      </w:r>
+      <w:commentRangeEnd w:id="37"/>
+      <w:r>
         <w:rPr>
           <w:rStyle w:val="af4"/>
         </w:rPr>
-        <w:commentReference w:id="33"/>
+        <w:commentReference w:id="37"/>
+      </w:r>
+      <w:r>
+        <w:rPr>
+          <w:color w:val="000000"/>
+          <w:sz w:val="28"/>
+          <w:szCs w:val="28"/>
+        </w:rPr>
+        <w:t xml:space="preserve">, не выполняется никакой полезной работы, </w:t>
+      </w:r>
+      <w:r>
+        <w:rPr>
+          <w:color w:val="000000"/>
+          <w:sz w:val="28"/>
+          <w:szCs w:val="28"/>
+        </w:rPr>
+        <w:lastRenderedPageBreak/>
+        <w:t>соответственно это оказывает негативное влияние на общее время выполнения программы. Также и</w:t>
+      </w:r>
+      <w:r>
+        <w:rPr>
+          <w:color w:val="000000"/>
+          <w:sz w:val="28"/>
+          <w:szCs w:val="28"/>
+        </w:rPr>
+        <w:t>спользование системного вызова может возникнуть в случайный момент времени и продолжаться случайное время</w:t>
       </w:r>
       <w:r>
         <w:rPr>
           <w:rStyle w:val="af4"/>
         </w:rPr>
-        <w:commentReference w:id="35"/>
-      </w:r>
-      <w:r>
-        <w:rPr>
-          <w:rStyle w:val="af4"/>
-        </w:rPr>
-        <w:commentReference w:id="36"/>
-      </w:r>
-      <w:r>
-        <w:rPr>
-          <w:color w:val="000000"/>
-          <w:sz w:val="28"/>
-          <w:szCs w:val="28"/>
-        </w:rPr>
-        <w:t xml:space="preserve"> и копирование данных из одной области памяти в другую, является ещё одним немаловажным фактором оказывающее существенное влияние на снижение быстродействия. Это часто требуемая операция при работе со строками, например, их соединения. Также если памяти в управляемой куче недостаточно, то будет использован системный вызов, для расширения кучи. Использование системного вызова, всегда подразумевает смену контекста исполнения, то есть управление процессором переходит операционной системе. Смена контекста, сам по себе является «дорогой» операцией, так как представляет </w:t>
-      </w:r>
-      <w:r>
-        <w:rPr>
-          <w:color w:val="000000"/>
-          <w:sz w:val="28"/>
-          <w:szCs w:val="28"/>
-        </w:rPr>
-        <w:t xml:space="preserve">собой </w:t>
-      </w:r>
-      <w:r>
-        <w:commentReference w:id="37"/>
-      </w:r>
-      <w:r>
-        <w:rPr>
-          <w:rStyle w:val="af4"/>
-        </w:rPr>
         <w:commentReference w:id="38"/>
-      </w:r>
-      <w:r>
-        <w:rPr>
-          <w:color w:val="000000"/>
-          <w:sz w:val="28"/>
-          <w:szCs w:val="28"/>
-        </w:rPr>
-        <w:t xml:space="preserve">сохранение состояния исполняемой программы, с последующим </w:t>
-      </w:r>
-      <w:r>
-        <w:rPr>
-          <w:color w:val="000000"/>
-          <w:sz w:val="28"/>
-          <w:szCs w:val="28"/>
-        </w:rPr>
-        <w:lastRenderedPageBreak/>
-        <w:t xml:space="preserve">восстановлением этого состояния. Во время процесса сохранения и загрузки состояния </w:t>
-      </w:r>
-      <w:r>
-        <w:rPr>
-          <w:color w:val="000000"/>
-          <w:sz w:val="28"/>
-          <w:szCs w:val="28"/>
-        </w:rPr>
-        <w:t>потоков</w:t>
-      </w:r>
-      <w:commentRangeStart w:id="39"/>
-      <w:commentRangeStart w:id="40"/>
-      <w:r>
-        <w:rPr>
-          <w:color w:val="000000"/>
-          <w:sz w:val="28"/>
-          <w:szCs w:val="28"/>
-        </w:rPr>
-        <w:t xml:space="preserve"> исполнения</w:t>
-      </w:r>
-      <w:commentRangeEnd w:id="39"/>
-      <w:r>
-        <w:commentReference w:id="39"/>
-      </w:r>
-      <w:commentRangeEnd w:id="40"/>
-      <w:r>
-        <w:rPr>
-          <w:rStyle w:val="af4"/>
-        </w:rPr>
-        <w:commentReference w:id="40"/>
-      </w:r>
-      <w:r>
-        <w:rPr>
-          <w:color w:val="000000"/>
-          <w:sz w:val="28"/>
-          <w:szCs w:val="28"/>
-        </w:rPr>
-        <w:t>, не выполняется никакой полезной работы, соответственно это оказывает негативное влияние на общее время выполнения программы. Также и</w:t>
-      </w:r>
-      <w:r>
-        <w:rPr>
-          <w:color w:val="000000"/>
-          <w:sz w:val="28"/>
-          <w:szCs w:val="28"/>
-        </w:rPr>
-        <w:t>спользование системного вызова может возникнуть в случайный момент времени и продолжаться случайное время</w:t>
-      </w:r>
-      <w:r>
-        <w:rPr>
-          <w:rStyle w:val="af4"/>
-        </w:rPr>
-        <w:commentReference w:id="41"/>
       </w:r>
       <w:r>
         <w:rPr>
@@ -8004,8 +8031,8 @@
           <w:szCs w:val="28"/>
         </w:rPr>
       </w:pPr>
-      <w:bookmarkStart w:id="42" w:name="_32hioqz" w:colFirst="0" w:colLast="0"/>
-      <w:bookmarkEnd w:id="42"/>
+      <w:bookmarkStart w:id="39" w:name="_32hioqz" w:colFirst="0" w:colLast="0"/>
+      <w:bookmarkEnd w:id="39"/>
       <w:r>
         <w:rPr>
           <w:color w:val="000000"/>
@@ -8042,7 +8069,7 @@
           <w:sz w:val="28"/>
           <w:szCs w:val="28"/>
         </w:rPr>
-        <w:t xml:space="preserve">Сборщик мусора является неотъемлемой частью многих языков программирования, как интерпретируемых, так и компилируемых. Его наличие значительно снижает, а иногда и вовсе отменяет необходимость в ручном управлении памятью, а именно её выделение и последующее освобождение. Он входит в состав среды выполнения программного </w:t>
+        <w:t xml:space="preserve">Сборщик мусора является неотъемлемой частью многих языков программирования, как интерпретируемых, так и компилируемых. Его наличие значительно снижает, а иногда и вовсе отменяет необходимость в ручном управлении памятью, а именно её выделение и последующее освобождение. Он входит в состав среды выполнения программного обеспечения, и хранит сведения обо всей памяти которая в данный момент используется в программе, часто это делается с помощью подсчёта ссылок на </w:t>
       </w:r>
       <w:r>
         <w:rPr>
@@ -8051,7 +8078,7 @@
           <w:szCs w:val="28"/>
         </w:rPr>
         <w:lastRenderedPageBreak/>
-        <w:t>обеспечения, и хранит сведения обо всей памяти которая в данный момент используется в программе, часто это делается с помощью подсчёта ссылок на конкретную область или «объект». Регулярно сборщик мусора сканирует управляемую кучу на наличие «осиротевших» областей памяти, и освобождает их. Ещё одной задачей сборщика мусора может являться дефрагментация управляемой кучи, при невозможности выделения из неё памяти. Все эти процессы происходят в фоновом режиме, и не требуют вмешательств со стороны разработчика. Но как сканирование, так и дефрагментация в особенности, являются очень затратными по отношению к системным ресурсам операциями, в следствии чего производительность шаблонизатора существенно деградирует. Принцип работы, основанный на подсчёте активных ссылок на объекты в управля</w:t>
+        <w:t>конкретную область или «объект». Регулярно сборщик мусора сканирует управляемую кучу на наличие «осиротевших» областей памяти, и освобождает их. Ещё одной задачей сборщика мусора может являться дефрагментация управляемой кучи, при невозможности выделения из неё памяти. Все эти процессы происходят в фоновом режиме, и не требуют вмешательств со стороны разработчика. Но как сканирование, так и дефрагментация в особенности, являются очень затратными по отношению к системным ресурсам операциями, в следствии чего производительность шаблонизатора существенно деградирует. Принцип работы, основанный на подсчёте активных ссылок на объекты в управля</w:t>
       </w:r>
       <w:r>
         <w:rPr>
@@ -8187,8 +8214,8 @@
           <w:szCs w:val="28"/>
         </w:rPr>
       </w:pPr>
-      <w:bookmarkStart w:id="43" w:name="_1hmsyys" w:colFirst="0" w:colLast="0"/>
-      <w:bookmarkEnd w:id="43"/>
+      <w:bookmarkStart w:id="40" w:name="_1hmsyys" w:colFirst="0" w:colLast="0"/>
+      <w:bookmarkEnd w:id="40"/>
       <w:r>
         <w:rPr>
           <w:color w:val="000000"/>
@@ -8267,11 +8294,11 @@
           <w:numId w:val="8"/>
         </w:numPr>
       </w:pPr>
-      <w:bookmarkStart w:id="44" w:name="_Toc36217494"/>
+      <w:bookmarkStart w:id="41" w:name="_Toc36217494"/>
       <w:r>
         <w:t>Цели и задачи</w:t>
       </w:r>
-      <w:bookmarkEnd w:id="44"/>
+      <w:bookmarkEnd w:id="41"/>
     </w:p>
     <w:p>
       <w:pPr>
@@ -8495,19 +8522,19 @@
           <w:numId w:val="8"/>
         </w:numPr>
       </w:pPr>
-      <w:bookmarkStart w:id="45" w:name="_Toc36217495"/>
-      <w:commentRangeStart w:id="46"/>
-      <w:commentRangeStart w:id="47"/>
+      <w:bookmarkStart w:id="42" w:name="_Toc36217495"/>
+      <w:commentRangeStart w:id="43"/>
+      <w:commentRangeStart w:id="44"/>
       <w:r>
         <w:lastRenderedPageBreak/>
         <w:t>ИССЛЕДОВАНИЕ ВОЗМОЖНЫХ СПОСОБОВ ПОВЫШЕНИЯ ПРОИЗВОДИТЕЛЬНОСТИ СИСТЕМ ВЕБ ШАБЛОНОВ</w:t>
       </w:r>
-      <w:commentRangeEnd w:id="46"/>
-      <w:r>
-        <w:commentReference w:id="46"/>
-      </w:r>
-      <w:bookmarkEnd w:id="45"/>
-      <w:commentRangeEnd w:id="47"/>
+      <w:commentRangeEnd w:id="43"/>
+      <w:r>
+        <w:commentReference w:id="43"/>
+      </w:r>
+      <w:bookmarkEnd w:id="42"/>
+      <w:commentRangeEnd w:id="44"/>
       <w:r>
         <w:rPr>
           <w:rStyle w:val="af4"/>
@@ -8515,7 +8542,7 @@
           <w:b w:val="0"/>
           <w:bCs w:val="0"/>
         </w:rPr>
-        <w:commentReference w:id="47"/>
+        <w:commentReference w:id="44"/>
       </w:r>
     </w:p>
     <w:p>
@@ -8526,11 +8553,11 @@
           <w:numId w:val="8"/>
         </w:numPr>
       </w:pPr>
-      <w:bookmarkStart w:id="48" w:name="_Toc36217496"/>
+      <w:bookmarkStart w:id="45" w:name="_Toc36217496"/>
       <w:r>
         <w:t>Устранение причины низкой производительности, связанной с использованием интерпретаторов</w:t>
       </w:r>
-      <w:bookmarkEnd w:id="48"/>
+      <w:bookmarkEnd w:id="45"/>
       <w:r>
         <w:t xml:space="preserve"> </w:t>
       </w:r>
@@ -8556,8 +8583,8 @@
           <w:szCs w:val="28"/>
         </w:rPr>
       </w:pPr>
-      <w:bookmarkStart w:id="49" w:name="_41mghml" w:colFirst="0" w:colLast="0"/>
-      <w:bookmarkEnd w:id="49"/>
+      <w:bookmarkStart w:id="46" w:name="_41mghml" w:colFirst="0" w:colLast="0"/>
+      <w:bookmarkEnd w:id="46"/>
       <w:r>
         <w:rPr>
           <w:color w:val="000000"/>
@@ -9314,11 +9341,11 @@
           <w:numId w:val="8"/>
         </w:numPr>
       </w:pPr>
-      <w:bookmarkStart w:id="50" w:name="_Toc36217497"/>
+      <w:bookmarkStart w:id="47" w:name="_Toc36217497"/>
       <w:r>
         <w:t>Уменьшение операций по выделению памяти</w:t>
       </w:r>
-      <w:bookmarkEnd w:id="50"/>
+      <w:bookmarkEnd w:id="47"/>
     </w:p>
     <w:p>
       <w:pPr>
@@ -9710,11 +9737,11 @@
       <w:r>
         <w:tab/>
       </w:r>
-      <w:bookmarkStart w:id="51" w:name="_Toc36217498"/>
+      <w:bookmarkStart w:id="48" w:name="_Toc36217498"/>
       <w:r>
         <w:t>Альтернатива сборщику мусора</w:t>
       </w:r>
-      <w:bookmarkEnd w:id="51"/>
+      <w:bookmarkEnd w:id="48"/>
     </w:p>
     <w:p>
       <w:pPr>
@@ -10040,12 +10067,12 @@
           <w:numId w:val="8"/>
         </w:numPr>
       </w:pPr>
-      <w:bookmarkStart w:id="52" w:name="_Toc36217499"/>
+      <w:bookmarkStart w:id="49" w:name="_Toc36217499"/>
       <w:r>
         <w:lastRenderedPageBreak/>
         <w:t>Кеширование наиболее часто используемых шаблонов</w:t>
       </w:r>
-      <w:bookmarkEnd w:id="52"/>
+      <w:bookmarkEnd w:id="49"/>
     </w:p>
     <w:p>
       <w:pPr>
@@ -10274,11 +10301,11 @@
           <w:numId w:val="8"/>
         </w:numPr>
       </w:pPr>
-      <w:bookmarkStart w:id="53" w:name="_Toc36217500"/>
+      <w:bookmarkStart w:id="50" w:name="_Toc36217500"/>
       <w:r>
         <w:t>Решение проблемы простоя системных ресурсов</w:t>
       </w:r>
-      <w:bookmarkEnd w:id="53"/>
+      <w:bookmarkEnd w:id="50"/>
     </w:p>
     <w:p>
       <w:pPr>
@@ -10522,11 +10549,11 @@
           <w:numId w:val="8"/>
         </w:numPr>
       </w:pPr>
-      <w:bookmarkStart w:id="54" w:name="_Toc36217501"/>
+      <w:bookmarkStart w:id="51" w:name="_Toc36217501"/>
       <w:r>
         <w:t>Выбор языка программирования</w:t>
       </w:r>
-      <w:bookmarkEnd w:id="54"/>
+      <w:bookmarkEnd w:id="51"/>
     </w:p>
     <w:p>
       <w:pPr>
@@ -10599,9 +10626,6 @@
               <w:t xml:space="preserve">               </w:t>
             </w:r>
             <w:r>
-              <w:rPr>
-                <w:lang w:val="en-US"/>
-              </w:rPr>
               <w:t xml:space="preserve">     </w:t>
             </w:r>
             <w:r>
@@ -11665,9 +11689,9 @@
         <w:lastRenderedPageBreak/>
         <w:t xml:space="preserve">шаблонов был </w:t>
       </w:r>
-      <w:commentRangeStart w:id="55"/>
-      <w:commentRangeStart w:id="56"/>
-      <w:commentRangeStart w:id="57"/>
+      <w:commentRangeStart w:id="52"/>
+      <w:commentRangeStart w:id="53"/>
+      <w:commentRangeStart w:id="54"/>
       <w:r>
         <w:rPr>
           <w:color w:val="000000"/>
@@ -11676,23 +11700,23 @@
         </w:rPr>
         <w:t>выбран</w:t>
       </w:r>
-      <w:commentRangeEnd w:id="55"/>
-      <w:r>
-        <w:commentReference w:id="55"/>
-      </w:r>
-      <w:commentRangeEnd w:id="56"/>
+      <w:commentRangeEnd w:id="52"/>
+      <w:r>
+        <w:commentReference w:id="52"/>
+      </w:r>
+      <w:commentRangeEnd w:id="53"/>
       <w:r>
         <w:rPr>
           <w:rStyle w:val="af4"/>
         </w:rPr>
-        <w:commentReference w:id="56"/>
-      </w:r>
-      <w:commentRangeEnd w:id="57"/>
+        <w:commentReference w:id="53"/>
+      </w:r>
+      <w:commentRangeEnd w:id="54"/>
       <w:r>
         <w:rPr>
           <w:rStyle w:val="af4"/>
         </w:rPr>
-        <w:commentReference w:id="57"/>
+        <w:commentReference w:id="54"/>
       </w:r>
       <w:r>
         <w:rPr>
@@ -11974,7 +11998,23 @@
           <w:sz w:val="28"/>
           <w:szCs w:val="28"/>
         </w:rPr>
-        <w:t>Наличие программных механизмов, реализации идиомы RAII для управления памятью. Но без сборки мусора очень сложно писать код, так как приходится постоянно вручную управлять памятью, в связи с этим в идиома RAII заложена в основу Rust, а именно в её системе «владения», которая подразумевает что после присвоения какого-либо объекта переменной, этот объект рекурсивно связывается с этой переменной, и после того переменная покидает область видимости программы, то объект автоматически рекурсивно удаляется. То есть программисту вовсе не нужно думать об управлении памятью, управление заложено в основу языка, и не имеет никакого отрицательного влияния на производительность.</w:t>
+        <w:t>Наличие программных механизмов, реализации идиомы RAII для управления памятью. Но без сборки мусора очень сложно писать код, так как приходится постоянно вручную упр</w:t>
+      </w:r>
+      <w:r>
+        <w:rPr>
+          <w:color w:val="000000"/>
+          <w:sz w:val="28"/>
+          <w:szCs w:val="28"/>
+        </w:rPr>
+        <w:t>авлять памятью, в связи с этим</w:t>
+      </w:r>
+      <w:r>
+        <w:rPr>
+          <w:color w:val="000000"/>
+          <w:sz w:val="28"/>
+          <w:szCs w:val="28"/>
+        </w:rPr>
+        <w:t xml:space="preserve"> идиома RAII заложена в основу Rust, а именно в её системе «владения», которая подразумевает что после присвоения какого-либо объекта переменной, этот объект рекурсивно связывается с этой переменной, и после того переменная покидает область видимости программы, то объект автоматически рекурсивно удаляется. То есть программисту вовсе не нужно думать об управлении памятью, управление заложено в основу языка, и не имеет никакого отрицательного влияния на производительность.</w:t>
       </w:r>
     </w:p>
     <w:p>
@@ -12084,11 +12124,11 @@
           <w:numId w:val="8"/>
         </w:numPr>
       </w:pPr>
-      <w:bookmarkStart w:id="58" w:name="_Toc36217502"/>
+      <w:bookmarkStart w:id="55" w:name="_Toc36217502"/>
       <w:r>
         <w:t>RESTful сервис, выполняющий роль системы веб шаблонов</w:t>
       </w:r>
-      <w:bookmarkEnd w:id="58"/>
+      <w:bookmarkEnd w:id="55"/>
     </w:p>
     <w:p>
       <w:pPr>
@@ -12265,12 +12305,12 @@
           <w:numId w:val="8"/>
         </w:numPr>
       </w:pPr>
-      <w:bookmarkStart w:id="59" w:name="_Toc36217503"/>
+      <w:bookmarkStart w:id="56" w:name="_Toc36217503"/>
       <w:r>
         <w:lastRenderedPageBreak/>
         <w:t>ПРОЕКТИРОВАНИЕ СЕРВИСА ПО ПРЕДОСТАВЛЕНИЮ УСЛУГ СИСТЕМЫ ВЕБ-ШАБЛОНОВ</w:t>
       </w:r>
-      <w:bookmarkEnd w:id="59"/>
+      <w:bookmarkEnd w:id="56"/>
     </w:p>
     <w:p>
       <w:pPr>
@@ -12280,11 +12320,11 @@
           <w:numId w:val="8"/>
         </w:numPr>
       </w:pPr>
-      <w:bookmarkStart w:id="60" w:name="_Toc36217504"/>
+      <w:bookmarkStart w:id="57" w:name="_Toc36217504"/>
       <w:r>
         <w:t>Требования, предъявляемые к качеству разрабатываемой системы</w:t>
       </w:r>
-      <w:bookmarkEnd w:id="60"/>
+      <w:bookmarkEnd w:id="57"/>
     </w:p>
     <w:p>
       <w:pPr>
@@ -12315,9 +12355,9 @@
         </w:rPr>
         <w:t xml:space="preserve">Перед тем как начать проектировать систему веб-шаблонов, необходимо определить перечень требований к качеству, которым должная удовлетворять целевая система. В </w:t>
       </w:r>
-      <w:commentRangeStart w:id="61"/>
-      <w:commentRangeStart w:id="62"/>
-      <w:commentRangeStart w:id="63"/>
+      <w:commentRangeStart w:id="58"/>
+      <w:commentRangeStart w:id="59"/>
+      <w:commentRangeStart w:id="60"/>
       <w:r>
         <w:rPr>
           <w:color w:val="000000"/>
@@ -12326,23 +12366,23 @@
         </w:rPr>
         <w:t>«ГОСТ Р ИСО/МЭК 25010 Модели качества систем и программных продуктов»</w:t>
       </w:r>
-      <w:commentRangeEnd w:id="61"/>
-      <w:r>
-        <w:commentReference w:id="61"/>
-      </w:r>
-      <w:commentRangeEnd w:id="62"/>
+      <w:commentRangeEnd w:id="58"/>
+      <w:r>
+        <w:commentReference w:id="58"/>
+      </w:r>
+      <w:commentRangeEnd w:id="59"/>
       <w:r>
         <w:rPr>
           <w:rStyle w:val="af4"/>
         </w:rPr>
-        <w:commentReference w:id="62"/>
-      </w:r>
-      <w:commentRangeEnd w:id="63"/>
+        <w:commentReference w:id="59"/>
+      </w:r>
+      <w:commentRangeEnd w:id="60"/>
       <w:r>
         <w:rPr>
           <w:rStyle w:val="af4"/>
         </w:rPr>
-        <w:commentReference w:id="63"/>
+        <w:commentReference w:id="60"/>
       </w:r>
       <w:r>
         <w:rPr>
@@ -12464,8 +12504,8 @@
           <w:szCs w:val="28"/>
         </w:rPr>
       </w:pPr>
-      <w:bookmarkStart w:id="64" w:name="_2grqrue" w:colFirst="0" w:colLast="0"/>
-      <w:bookmarkEnd w:id="64"/>
+      <w:bookmarkStart w:id="61" w:name="_2grqrue" w:colFirst="0" w:colLast="0"/>
+      <w:bookmarkEnd w:id="61"/>
       <w:r>
         <w:rPr>
           <w:color w:val="000000"/>
@@ -12981,11 +13021,11 @@
           <w:numId w:val="8"/>
         </w:numPr>
       </w:pPr>
-      <w:bookmarkStart w:id="65" w:name="_Toc36217505"/>
+      <w:bookmarkStart w:id="62" w:name="_Toc36217505"/>
       <w:r>
         <w:t>Моделирование работы сервиса</w:t>
       </w:r>
-      <w:bookmarkEnd w:id="65"/>
+      <w:bookmarkEnd w:id="62"/>
     </w:p>
     <w:p>
       <w:pPr>
@@ -13219,8 +13259,8 @@
           <w:szCs w:val="28"/>
         </w:rPr>
       </w:pPr>
-      <w:bookmarkStart w:id="66" w:name="_vx1227" w:colFirst="0" w:colLast="0"/>
-      <w:bookmarkEnd w:id="66"/>
+      <w:bookmarkStart w:id="63" w:name="_vx1227" w:colFirst="0" w:colLast="0"/>
+      <w:bookmarkEnd w:id="63"/>
       <w:r>
         <w:rPr>
           <w:color w:val="000000"/>
@@ -13371,8 +13411,8 @@
           <w:szCs w:val="28"/>
         </w:rPr>
       </w:pPr>
-      <w:bookmarkStart w:id="67" w:name="_3fwokq0" w:colFirst="0" w:colLast="0"/>
-      <w:bookmarkEnd w:id="67"/>
+      <w:bookmarkStart w:id="64" w:name="_3fwokq0" w:colFirst="0" w:colLast="0"/>
+      <w:bookmarkEnd w:id="64"/>
       <w:r>
         <w:rPr>
           <w:color w:val="000000"/>
@@ -13448,7 +13488,15 @@
           <w:sz w:val="28"/>
           <w:szCs w:val="28"/>
         </w:rPr>
-        <w:t xml:space="preserve">ис.  3.2.3 приведена DFD декомпозиция блока предварительной обработки запроса. Так как HTTP запрос представляет из себя поток байт, то его сначала необходимо считать с сокета установленного подключения, после чего это множество байт </w:t>
+        <w:t xml:space="preserve">ис. </w:t>
+      </w:r>
+      <w:r>
+        <w:rPr>
+          <w:color w:val="000000"/>
+          <w:sz w:val="28"/>
+          <w:szCs w:val="28"/>
+        </w:rPr>
+        <w:t xml:space="preserve">3.2.3 приведена DFD декомпозиция блока предварительной обработки запроса. Так как HTTP запрос представляет из себя поток байт, то его сначала необходимо считать с сокета установленного подключения, после чего это множество байт </w:t>
       </w:r>
       <w:r>
         <w:rPr>
@@ -13459,13 +13507,13 @@
         <w:t>разбирается</w:t>
       </w:r>
       <w:r>
-        <w:commentReference w:id="68"/>
+        <w:commentReference w:id="65"/>
       </w:r>
       <w:r>
         <w:rPr>
           <w:rStyle w:val="af4"/>
         </w:rPr>
-        <w:commentReference w:id="69"/>
+        <w:commentReference w:id="66"/>
       </w:r>
       <w:r>
         <w:rPr>
@@ -13540,8 +13588,8 @@
           <w:szCs w:val="28"/>
         </w:rPr>
       </w:pPr>
-      <w:bookmarkStart w:id="70" w:name="_1v1yuxt" w:colFirst="0" w:colLast="0"/>
-      <w:bookmarkEnd w:id="70"/>
+      <w:bookmarkStart w:id="67" w:name="_1v1yuxt" w:colFirst="0" w:colLast="0"/>
+      <w:bookmarkEnd w:id="67"/>
       <w:r>
         <w:rPr>
           <w:color w:val="000000"/>
@@ -13670,8 +13718,8 @@
           <w:szCs w:val="28"/>
         </w:rPr>
       </w:pPr>
-      <w:bookmarkStart w:id="71" w:name="_4f1mdlm" w:colFirst="0" w:colLast="0"/>
-      <w:bookmarkEnd w:id="71"/>
+      <w:bookmarkStart w:id="68" w:name="_4f1mdlm" w:colFirst="0" w:colLast="0"/>
+      <w:bookmarkEnd w:id="68"/>
       <w:r>
         <w:rPr>
           <w:color w:val="000000"/>
@@ -13825,8 +13873,8 @@
           <w:szCs w:val="28"/>
         </w:rPr>
       </w:pPr>
-      <w:bookmarkStart w:id="72" w:name="_2u6wntf" w:colFirst="0" w:colLast="0"/>
-      <w:bookmarkEnd w:id="72"/>
+      <w:bookmarkStart w:id="69" w:name="_2u6wntf" w:colFirst="0" w:colLast="0"/>
+      <w:bookmarkEnd w:id="69"/>
       <w:r>
         <w:rPr>
           <w:color w:val="000000"/>
@@ -13901,8 +13949,8 @@
           <w:szCs w:val="28"/>
         </w:rPr>
       </w:pPr>
-      <w:bookmarkStart w:id="73" w:name="_19c6y18" w:colFirst="0" w:colLast="0"/>
-      <w:bookmarkEnd w:id="73"/>
+      <w:bookmarkStart w:id="70" w:name="_19c6y18" w:colFirst="0" w:colLast="0"/>
+      <w:bookmarkEnd w:id="70"/>
       <w:r>
         <w:rPr>
           <w:color w:val="000000"/>
@@ -13986,8 +14034,8 @@
           <w:szCs w:val="28"/>
         </w:rPr>
       </w:pPr>
-      <w:bookmarkStart w:id="74" w:name="_3tbugp1" w:colFirst="0" w:colLast="0"/>
-      <w:bookmarkEnd w:id="74"/>
+      <w:bookmarkStart w:id="71" w:name="_3tbugp1" w:colFirst="0" w:colLast="0"/>
+      <w:bookmarkEnd w:id="71"/>
       <w:r>
         <w:rPr>
           <w:color w:val="000000"/>
@@ -14109,8 +14157,8 @@
           <w:szCs w:val="28"/>
         </w:rPr>
       </w:pPr>
-      <w:bookmarkStart w:id="75" w:name="_28h4qwu" w:colFirst="0" w:colLast="0"/>
-      <w:bookmarkEnd w:id="75"/>
+      <w:bookmarkStart w:id="72" w:name="_28h4qwu" w:colFirst="0" w:colLast="0"/>
+      <w:bookmarkEnd w:id="72"/>
       <w:r>
         <w:rPr>
           <w:color w:val="000000"/>
@@ -14224,8 +14272,8 @@
           <w:szCs w:val="28"/>
         </w:rPr>
       </w:pPr>
-      <w:bookmarkStart w:id="76" w:name="_nmf14n" w:colFirst="0" w:colLast="0"/>
-      <w:bookmarkEnd w:id="76"/>
+      <w:bookmarkStart w:id="73" w:name="_nmf14n" w:colFirst="0" w:colLast="0"/>
+      <w:bookmarkEnd w:id="73"/>
       <w:r>
         <w:rPr>
           <w:color w:val="000000"/>
@@ -14243,11 +14291,11 @@
           <w:numId w:val="8"/>
         </w:numPr>
       </w:pPr>
-      <w:bookmarkStart w:id="77" w:name="_Toc36217506"/>
+      <w:bookmarkStart w:id="74" w:name="_Toc36217506"/>
       <w:r>
         <w:t>Выбор инструментов</w:t>
       </w:r>
-      <w:bookmarkEnd w:id="77"/>
+      <w:bookmarkEnd w:id="74"/>
     </w:p>
     <w:p>
       <w:pPr>
@@ -14309,18 +14357,18 @@
         <w:lastRenderedPageBreak/>
         <w:t xml:space="preserve">Для разработки серверной части </w:t>
       </w:r>
+      <w:commentRangeStart w:id="75"/>
+      <w:commentRangeStart w:id="76"/>
+      <w:commentRangeStart w:id="77"/>
+      <w:r>
+        <w:rPr>
+          <w:color w:val="000000"/>
+          <w:sz w:val="28"/>
+          <w:szCs w:val="28"/>
+        </w:rPr>
+        <w:t xml:space="preserve">будет </w:t>
+      </w:r>
       <w:commentRangeStart w:id="78"/>
-      <w:commentRangeStart w:id="79"/>
-      <w:commentRangeStart w:id="80"/>
-      <w:r>
-        <w:rPr>
-          <w:color w:val="000000"/>
-          <w:sz w:val="28"/>
-          <w:szCs w:val="28"/>
-        </w:rPr>
-        <w:t xml:space="preserve">будет </w:t>
-      </w:r>
-      <w:commentRangeStart w:id="81"/>
       <w:r>
         <w:rPr>
           <w:color w:val="000000"/>
@@ -14329,12 +14377,12 @@
         </w:rPr>
         <w:t>использован</w:t>
       </w:r>
-      <w:commentRangeEnd w:id="81"/>
+      <w:commentRangeEnd w:id="78"/>
       <w:r>
         <w:rPr>
           <w:rStyle w:val="af4"/>
         </w:rPr>
-        <w:commentReference w:id="81"/>
+        <w:commentReference w:id="78"/>
       </w:r>
       <w:r>
         <w:rPr>
@@ -14344,23 +14392,23 @@
         </w:rPr>
         <w:t xml:space="preserve"> язык программирования Rust</w:t>
       </w:r>
-      <w:commentRangeEnd w:id="78"/>
-      <w:r>
-        <w:commentReference w:id="78"/>
-      </w:r>
-      <w:commentRangeEnd w:id="79"/>
+      <w:commentRangeEnd w:id="75"/>
+      <w:r>
+        <w:commentReference w:id="75"/>
+      </w:r>
+      <w:commentRangeEnd w:id="76"/>
       <w:r>
         <w:rPr>
           <w:rStyle w:val="af4"/>
         </w:rPr>
-        <w:commentReference w:id="79"/>
-      </w:r>
-      <w:commentRangeEnd w:id="80"/>
+        <w:commentReference w:id="76"/>
+      </w:r>
+      <w:commentRangeEnd w:id="77"/>
       <w:r>
         <w:rPr>
           <w:rStyle w:val="af4"/>
         </w:rPr>
-        <w:commentReference w:id="80"/>
+        <w:commentReference w:id="77"/>
       </w:r>
       <w:r>
         <w:rPr>
@@ -14668,8 +14716,8 @@
         </w:rPr>
         <w:t>В</w:t>
       </w:r>
-      <w:commentRangeStart w:id="82"/>
-      <w:commentRangeStart w:id="83"/>
+      <w:commentRangeStart w:id="79"/>
+      <w:commentRangeStart w:id="80"/>
       <w:r>
         <w:rPr>
           <w:color w:val="000000"/>
@@ -14678,16 +14726,16 @@
         </w:rPr>
         <w:t>ремя</w:t>
       </w:r>
-      <w:commentRangeEnd w:id="82"/>
-      <w:r>
-        <w:commentReference w:id="82"/>
-      </w:r>
-      <w:commentRangeEnd w:id="83"/>
+      <w:commentRangeEnd w:id="79"/>
+      <w:r>
+        <w:commentReference w:id="79"/>
+      </w:r>
+      <w:commentRangeEnd w:id="80"/>
       <w:r>
         <w:rPr>
           <w:rStyle w:val="af4"/>
         </w:rPr>
-        <w:commentReference w:id="83"/>
+        <w:commentReference w:id="80"/>
       </w:r>
       <w:r>
         <w:rPr>
@@ -14923,11 +14971,11 @@
           <w:numId w:val="8"/>
         </w:numPr>
       </w:pPr>
-      <w:bookmarkStart w:id="84" w:name="_Toc36217507"/>
+      <w:bookmarkStart w:id="81" w:name="_Toc36217507"/>
       <w:r>
         <w:t>Разработка сервиса</w:t>
       </w:r>
-      <w:bookmarkEnd w:id="84"/>
+      <w:bookmarkEnd w:id="81"/>
     </w:p>
     <w:p>
       <w:pPr>
@@ -16123,8 +16171,8 @@
           <w:szCs w:val="28"/>
         </w:rPr>
       </w:pPr>
-      <w:bookmarkStart w:id="85" w:name="_37m2jsg" w:colFirst="0" w:colLast="0"/>
-      <w:bookmarkEnd w:id="85"/>
+      <w:bookmarkStart w:id="82" w:name="_37m2jsg" w:colFirst="0" w:colLast="0"/>
+      <w:bookmarkEnd w:id="82"/>
       <w:r>
         <w:rPr>
           <w:color w:val="000000"/>
@@ -16161,7 +16209,17 @@
           <w:sz w:val="28"/>
           <w:szCs w:val="28"/>
         </w:rPr>
-        <w:t>Далее можно воспользоваться возможностями генерации документа на ос</w:t>
+        <w:t>Далее можно воспользова</w:t>
+      </w:r>
+      <w:bookmarkStart w:id="83" w:name="_GoBack"/>
+      <w:bookmarkEnd w:id="83"/>
+      <w:r>
+        <w:rPr>
+          <w:color w:val="000000"/>
+          <w:sz w:val="28"/>
+          <w:szCs w:val="28"/>
+        </w:rPr>
+        <w:t>ться возможностями генерации документа на ос</w:t>
       </w:r>
       <w:r>
         <w:rPr>
@@ -16245,8 +16303,8 @@
           <w:szCs w:val="28"/>
         </w:rPr>
       </w:pPr>
-      <w:bookmarkStart w:id="86" w:name="_1mrcu09" w:colFirst="0" w:colLast="0"/>
-      <w:bookmarkEnd w:id="86"/>
+      <w:bookmarkStart w:id="84" w:name="_1mrcu09" w:colFirst="0" w:colLast="0"/>
+      <w:bookmarkEnd w:id="84"/>
       <w:r>
         <w:rPr>
           <w:color w:val="000000"/>
@@ -16358,8 +16416,8 @@
           <w:szCs w:val="28"/>
         </w:rPr>
       </w:pPr>
-      <w:bookmarkStart w:id="87" w:name="_46r0co2" w:colFirst="0" w:colLast="0"/>
-      <w:bookmarkEnd w:id="87"/>
+      <w:bookmarkStart w:id="85" w:name="_46r0co2" w:colFirst="0" w:colLast="0"/>
+      <w:bookmarkEnd w:id="85"/>
       <w:r>
         <w:rPr>
           <w:color w:val="000000"/>
@@ -16480,8 +16538,8 @@
           <w:szCs w:val="28"/>
         </w:rPr>
       </w:pPr>
-      <w:bookmarkStart w:id="88" w:name="_2lwamvv" w:colFirst="0" w:colLast="0"/>
-      <w:bookmarkEnd w:id="88"/>
+      <w:bookmarkStart w:id="86" w:name="_2lwamvv" w:colFirst="0" w:colLast="0"/>
+      <w:bookmarkEnd w:id="86"/>
       <w:r>
         <w:rPr>
           <w:color w:val="000000"/>
@@ -16602,8 +16660,8 @@
           <w:szCs w:val="28"/>
         </w:rPr>
       </w:pPr>
-      <w:bookmarkStart w:id="89" w:name="_111kx3o" w:colFirst="0" w:colLast="0"/>
-      <w:bookmarkEnd w:id="89"/>
+      <w:bookmarkStart w:id="87" w:name="_111kx3o" w:colFirst="0" w:colLast="0"/>
+      <w:bookmarkEnd w:id="87"/>
       <w:r>
         <w:rPr>
           <w:color w:val="000000"/>
@@ -16739,8 +16797,8 @@
           <w:szCs w:val="28"/>
         </w:rPr>
       </w:pPr>
-      <w:bookmarkStart w:id="90" w:name="_3l18frh" w:colFirst="0" w:colLast="0"/>
-      <w:bookmarkEnd w:id="90"/>
+      <w:bookmarkStart w:id="88" w:name="_3l18frh" w:colFirst="0" w:colLast="0"/>
+      <w:bookmarkEnd w:id="88"/>
       <w:r>
         <w:rPr>
           <w:color w:val="000000"/>
@@ -16815,8 +16873,8 @@
           <w:szCs w:val="28"/>
         </w:rPr>
       </w:pPr>
-      <w:bookmarkStart w:id="91" w:name="_206ipza" w:colFirst="0" w:colLast="0"/>
-      <w:bookmarkEnd w:id="91"/>
+      <w:bookmarkStart w:id="89" w:name="_206ipza" w:colFirst="0" w:colLast="0"/>
+      <w:bookmarkEnd w:id="89"/>
       <w:r>
         <w:rPr>
           <w:color w:val="000000"/>
@@ -16864,11 +16922,11 @@
           <w:numId w:val="8"/>
         </w:numPr>
       </w:pPr>
-      <w:bookmarkStart w:id="92" w:name="_Toc36217508"/>
+      <w:bookmarkStart w:id="90" w:name="_Toc36217508"/>
       <w:r>
         <w:t>Результат разработки, оценка производительности</w:t>
       </w:r>
-      <w:bookmarkEnd w:id="92"/>
+      <w:bookmarkEnd w:id="90"/>
     </w:p>
     <w:p>
       <w:pPr>
@@ -17247,8 +17305,8 @@
           <w:szCs w:val="28"/>
         </w:rPr>
       </w:pPr>
-      <w:bookmarkStart w:id="93" w:name="_4k668n3" w:colFirst="0" w:colLast="0"/>
-      <w:bookmarkEnd w:id="93"/>
+      <w:bookmarkStart w:id="91" w:name="_4k668n3" w:colFirst="0" w:colLast="0"/>
+      <w:bookmarkEnd w:id="91"/>
       <w:r>
         <w:rPr>
           <w:color w:val="000000"/>
@@ -17361,8 +17419,8 @@
           <w:szCs w:val="28"/>
         </w:rPr>
       </w:pPr>
-      <w:bookmarkStart w:id="94" w:name="_2zbgiuw" w:colFirst="0" w:colLast="0"/>
-      <w:bookmarkEnd w:id="94"/>
+      <w:bookmarkStart w:id="92" w:name="_2zbgiuw" w:colFirst="0" w:colLast="0"/>
+      <w:bookmarkEnd w:id="92"/>
       <w:r>
         <w:rPr>
           <w:color w:val="000000"/>
@@ -17437,8 +17495,8 @@
           <w:szCs w:val="28"/>
         </w:rPr>
       </w:pPr>
-      <w:bookmarkStart w:id="95" w:name="_1egqt2p" w:colFirst="0" w:colLast="0"/>
-      <w:bookmarkEnd w:id="95"/>
+      <w:bookmarkStart w:id="93" w:name="_1egqt2p" w:colFirst="0" w:colLast="0"/>
+      <w:bookmarkEnd w:id="93"/>
       <w:r>
         <w:rPr>
           <w:color w:val="000000"/>
@@ -17559,8 +17617,8 @@
           <w:szCs w:val="28"/>
         </w:rPr>
       </w:pPr>
-      <w:bookmarkStart w:id="96" w:name="_3ygebqi" w:colFirst="0" w:colLast="0"/>
-      <w:bookmarkEnd w:id="96"/>
+      <w:bookmarkStart w:id="94" w:name="_3ygebqi" w:colFirst="0" w:colLast="0"/>
+      <w:bookmarkEnd w:id="94"/>
       <w:r>
         <w:rPr>
           <w:color w:val="000000"/>
@@ -17681,8 +17739,8 @@
           <w:szCs w:val="28"/>
         </w:rPr>
       </w:pPr>
-      <w:bookmarkStart w:id="97" w:name="_2dlolyb" w:colFirst="0" w:colLast="0"/>
-      <w:bookmarkEnd w:id="97"/>
+      <w:bookmarkStart w:id="95" w:name="_2dlolyb" w:colFirst="0" w:colLast="0"/>
+      <w:bookmarkEnd w:id="95"/>
       <w:r>
         <w:rPr>
           <w:color w:val="000000"/>
@@ -17835,8 +17893,8 @@
           <w:szCs w:val="28"/>
         </w:rPr>
       </w:pPr>
-      <w:bookmarkStart w:id="98" w:name="_sqyw64" w:colFirst="0" w:colLast="0"/>
-      <w:bookmarkEnd w:id="98"/>
+      <w:bookmarkStart w:id="96" w:name="_sqyw64" w:colFirst="0" w:colLast="0"/>
+      <w:bookmarkEnd w:id="96"/>
       <w:r>
         <w:rPr>
           <w:color w:val="000000"/>
@@ -17910,8 +17968,8 @@
           <w:szCs w:val="28"/>
         </w:rPr>
       </w:pPr>
-      <w:bookmarkStart w:id="99" w:name="_3cqmetx" w:colFirst="0" w:colLast="0"/>
-      <w:bookmarkEnd w:id="99"/>
+      <w:bookmarkStart w:id="97" w:name="_3cqmetx" w:colFirst="0" w:colLast="0"/>
+      <w:bookmarkEnd w:id="97"/>
       <w:r>
         <w:rPr>
           <w:color w:val="000000"/>
@@ -18032,8 +18090,8 @@
           <w:szCs w:val="28"/>
         </w:rPr>
       </w:pPr>
-      <w:bookmarkStart w:id="100" w:name="_1rvwp1q" w:colFirst="0" w:colLast="0"/>
-      <w:bookmarkEnd w:id="100"/>
+      <w:bookmarkStart w:id="98" w:name="_1rvwp1q" w:colFirst="0" w:colLast="0"/>
+      <w:bookmarkEnd w:id="98"/>
       <w:r>
         <w:rPr>
           <w:color w:val="000000"/>
@@ -18154,8 +18212,8 @@
           <w:szCs w:val="28"/>
         </w:rPr>
       </w:pPr>
-      <w:bookmarkStart w:id="101" w:name="_4bvk7pj" w:colFirst="0" w:colLast="0"/>
-      <w:bookmarkEnd w:id="101"/>
+      <w:bookmarkStart w:id="99" w:name="_4bvk7pj" w:colFirst="0" w:colLast="0"/>
+      <w:bookmarkEnd w:id="99"/>
       <w:r>
         <w:rPr>
           <w:color w:val="000000"/>
@@ -18346,8 +18404,8 @@
           <w:szCs w:val="28"/>
         </w:rPr>
       </w:pPr>
-      <w:bookmarkStart w:id="102" w:name="_2r0uhxc" w:colFirst="0" w:colLast="0"/>
-      <w:bookmarkEnd w:id="102"/>
+      <w:bookmarkStart w:id="100" w:name="_2r0uhxc" w:colFirst="0" w:colLast="0"/>
+      <w:bookmarkEnd w:id="100"/>
       <w:r>
         <w:rPr>
           <w:color w:val="000000"/>
@@ -18495,8 +18553,8 @@
           <w:szCs w:val="28"/>
         </w:rPr>
       </w:pPr>
-      <w:bookmarkStart w:id="103" w:name="_1664s55" w:colFirst="0" w:colLast="0"/>
-      <w:bookmarkEnd w:id="103"/>
+      <w:bookmarkStart w:id="101" w:name="_1664s55" w:colFirst="0" w:colLast="0"/>
+      <w:bookmarkEnd w:id="101"/>
       <w:r>
         <w:rPr>
           <w:color w:val="000000"/>
@@ -18514,11 +18572,11 @@
           <w:numId w:val="8"/>
         </w:numPr>
       </w:pPr>
-      <w:bookmarkStart w:id="104" w:name="_Toc36217509"/>
+      <w:bookmarkStart w:id="102" w:name="_Toc36217509"/>
       <w:r>
         <w:t>Потенциал к масштабированию</w:t>
       </w:r>
-      <w:bookmarkEnd w:id="104"/>
+      <w:bookmarkEnd w:id="102"/>
     </w:p>
     <w:p>
       <w:pPr>
@@ -18708,8 +18766,8 @@
           <w:szCs w:val="28"/>
         </w:rPr>
       </w:pPr>
-      <w:bookmarkStart w:id="105" w:name="_3q5sasy" w:colFirst="0" w:colLast="0"/>
-      <w:bookmarkEnd w:id="105"/>
+      <w:bookmarkStart w:id="103" w:name="_3q5sasy" w:colFirst="0" w:colLast="0"/>
+      <w:bookmarkEnd w:id="103"/>
       <w:r>
         <w:rPr>
           <w:color w:val="000000"/>
@@ -18815,9 +18873,6 @@
           <w:szCs w:val="28"/>
         </w:rPr>
       </w:pPr>
-      <w:commentRangeStart w:id="106"/>
-      <w:commentRangeStart w:id="107"/>
-      <w:commentRangeStart w:id="108"/>
       <w:r>
         <w:rPr>
           <w:b/>
@@ -18827,24 +18882,6 @@
         </w:rPr>
         <w:lastRenderedPageBreak/>
         <w:t>ЗАКЛЮЧЕНИЕ</w:t>
-      </w:r>
-      <w:commentRangeEnd w:id="106"/>
-      <w:r>
-        <w:commentReference w:id="106"/>
-      </w:r>
-      <w:commentRangeEnd w:id="107"/>
-      <w:r>
-        <w:rPr>
-          <w:rStyle w:val="af4"/>
-        </w:rPr>
-        <w:commentReference w:id="107"/>
-      </w:r>
-      <w:commentRangeEnd w:id="108"/>
-      <w:r>
-        <w:rPr>
-          <w:rStyle w:val="af4"/>
-        </w:rPr>
-        <w:commentReference w:id="108"/>
       </w:r>
     </w:p>
     <w:p>
@@ -19013,8 +19050,6 @@
         </w:rPr>
         <w:t xml:space="preserve">используется на предприятии ООО «Культурная служба» </w:t>
       </w:r>
-      <w:bookmarkStart w:id="109" w:name="_GoBack"/>
-      <w:bookmarkEnd w:id="109"/>
       <w:r>
         <w:rPr>
           <w:color w:val="000000"/>
@@ -19048,25 +19083,25 @@
       <w:pPr>
         <w:pStyle w:val="ae"/>
       </w:pPr>
-      <w:bookmarkStart w:id="110" w:name="_Toc36217510"/>
-      <w:commentRangeStart w:id="111"/>
-      <w:commentRangeStart w:id="112"/>
+      <w:bookmarkStart w:id="104" w:name="_Toc36217510"/>
+      <w:commentRangeStart w:id="105"/>
+      <w:commentRangeStart w:id="106"/>
       <w:r>
         <w:lastRenderedPageBreak/>
         <w:t>СПИСОК ЛИТЕРАТУРЫ</w:t>
       </w:r>
-      <w:commentRangeEnd w:id="111"/>
-      <w:r>
-        <w:commentReference w:id="111"/>
-      </w:r>
-      <w:bookmarkEnd w:id="110"/>
-      <w:commentRangeEnd w:id="112"/>
+      <w:commentRangeEnd w:id="105"/>
+      <w:r>
+        <w:commentReference w:id="105"/>
+      </w:r>
+      <w:bookmarkEnd w:id="104"/>
+      <w:commentRangeEnd w:id="106"/>
       <w:r>
         <w:rPr>
           <w:rStyle w:val="af4"/>
           <w:b w:val="0"/>
         </w:rPr>
-        <w:commentReference w:id="112"/>
+        <w:commentReference w:id="106"/>
       </w:r>
     </w:p>
     <w:p>
@@ -19883,12 +19918,12 @@
         <w:pStyle w:val="ae"/>
         <w:jc w:val="right"/>
       </w:pPr>
-      <w:bookmarkStart w:id="113" w:name="_Toc36217511"/>
+      <w:bookmarkStart w:id="107" w:name="_Toc36217511"/>
       <w:r>
         <w:lastRenderedPageBreak/>
         <w:t>ПРИЛОЖЕНИЕ А.</w:t>
       </w:r>
-      <w:bookmarkEnd w:id="113"/>
+      <w:bookmarkEnd w:id="107"/>
     </w:p>
     <w:p>
       <w:pPr>
@@ -19926,12 +19961,12 @@
         <w:pStyle w:val="ae"/>
         <w:jc w:val="right"/>
       </w:pPr>
-      <w:bookmarkStart w:id="114" w:name="_Toc36217512"/>
+      <w:bookmarkStart w:id="108" w:name="_Toc36217512"/>
       <w:r>
         <w:lastRenderedPageBreak/>
         <w:t>ПРИЛОЖЕНИЕ Б.</w:t>
       </w:r>
-      <w:bookmarkEnd w:id="114"/>
+      <w:bookmarkEnd w:id="108"/>
     </w:p>
     <w:p>
       <w:pPr>
@@ -19978,23 +20013,7 @@
 
 <file path=word/comments.xml><?xml version="1.0" encoding="utf-8"?>
 <w:comments xmlns:wpc="http://schemas.microsoft.com/office/word/2010/wordprocessingCanvas" xmlns:cx="http://schemas.microsoft.com/office/drawing/2014/chartex" xmlns:mc="http://schemas.openxmlformats.org/markup-compatibility/2006" xmlns:o="urn:schemas-microsoft-com:office:office" xmlns:r="http://schemas.openxmlformats.org/officeDocument/2006/relationships" xmlns:m="http://schemas.openxmlformats.org/officeDocument/2006/math" xmlns:v="urn:schemas-microsoft-com:vml" xmlns:wp14="http://schemas.microsoft.com/office/word/2010/wordprocessingDrawing" xmlns:wp="http://schemas.openxmlformats.org/drawingml/2006/wordprocessingDrawing" xmlns:w10="urn:schemas-microsoft-com:office:word" xmlns:w="http://schemas.openxmlformats.org/wordprocessingml/2006/main" xmlns:w14="http://schemas.microsoft.com/office/word/2010/wordml" xmlns:w15="http://schemas.microsoft.com/office/word/2012/wordml" xmlns:w16se="http://schemas.microsoft.com/office/word/2015/wordml/symex" xmlns:wpg="http://schemas.microsoft.com/office/word/2010/wordprocessingGroup" xmlns:wpi="http://schemas.microsoft.com/office/word/2010/wordprocessingInk" xmlns:wne="http://schemas.microsoft.com/office/word/2006/wordml" xmlns:wps="http://schemas.microsoft.com/office/word/2010/wordprocessingShape" mc:Ignorable="w14 w15 w16se wp14">
-  <w:comment w:id="0" w:author="User" w:date="2020-03-30T21:02:00Z" w:initials="U">
-    <w:p>
-      <w:pPr>
-        <w:pStyle w:val="af5"/>
-      </w:pPr>
-      <w:r>
-        <w:rPr>
-          <w:rStyle w:val="af4"/>
-        </w:rPr>
-        <w:annotationRef/>
-      </w:r>
-      <w:r>
-        <w:t>Не хватает «и»</w:t>
-      </w:r>
-    </w:p>
-  </w:comment>
-  <w:comment w:id="2" w:author="User" w:date="2020-03-27T12:43:00Z" w:initials="">
+  <w:comment w:id="3" w:author="User" w:date="2020-03-27T11:54:00Z" w:initials="">
     <w:p>
       <w:pPr>
         <w:widowControl w:val="0"/>
@@ -20020,27 +20039,11 @@
           <w:sz w:val="22"/>
           <w:szCs w:val="22"/>
         </w:rPr>
-        <w:t>Нумерация оглавления не соответствует тексту</w:t>
+        <w:t>« - «?</w:t>
       </w:r>
     </w:p>
   </w:comment>
-  <w:comment w:id="3" w:author="bobur" w:date="2020-03-27T16:06:00Z" w:initials="b">
-    <w:p>
-      <w:pPr>
-        <w:pStyle w:val="af5"/>
-      </w:pPr>
-      <w:r>
-        <w:rPr>
-          <w:rStyle w:val="af4"/>
-        </w:rPr>
-        <w:annotationRef/>
-      </w:r>
-      <w:r>
-        <w:t>поправил</w:t>
-      </w:r>
-    </w:p>
-  </w:comment>
-  <w:comment w:id="6" w:author="User" w:date="2020-03-27T11:54:00Z" w:initials="">
+  <w:comment w:id="4" w:author="User" w:date="2020-03-27T11:58:00Z" w:initials="">
     <w:p>
       <w:pPr>
         <w:widowControl w:val="0"/>
@@ -20066,41 +20069,11 @@
           <w:sz w:val="22"/>
           <w:szCs w:val="22"/>
         </w:rPr>
-        <w:t>« - «?</w:t>
+        <w:t>Последовательности команд? Или последовательности операций?</w:t>
       </w:r>
     </w:p>
   </w:comment>
-  <w:comment w:id="7" w:author="User" w:date="2020-03-27T11:58:00Z" w:initials="">
-    <w:p>
-      <w:pPr>
-        <w:widowControl w:val="0"/>
-        <w:pBdr>
-          <w:top w:val="nil"/>
-          <w:left w:val="nil"/>
-          <w:bottom w:val="nil"/>
-          <w:right w:val="nil"/>
-          <w:between w:val="nil"/>
-        </w:pBdr>
-        <w:spacing w:before="0" w:after="0"/>
-        <w:rPr>
-          <w:rFonts w:ascii="Arial" w:eastAsia="Arial" w:hAnsi="Arial" w:cs="Arial"/>
-          <w:color w:val="000000"/>
-          <w:sz w:val="22"/>
-          <w:szCs w:val="22"/>
-        </w:rPr>
-      </w:pPr>
-      <w:r>
-        <w:rPr>
-          <w:rFonts w:ascii="Arial" w:eastAsia="Arial" w:hAnsi="Arial" w:cs="Arial"/>
-          <w:color w:val="000000"/>
-          <w:sz w:val="22"/>
-          <w:szCs w:val="22"/>
-        </w:rPr>
-        <w:t>Последовательности команд? Или последовательности операций?</w:t>
-      </w:r>
-    </w:p>
-  </w:comment>
-  <w:comment w:id="8" w:author="bobur" w:date="2020-03-27T16:08:00Z" w:initials="b">
+  <w:comment w:id="5" w:author="bobur" w:date="2020-03-27T16:08:00Z" w:initials="b">
     <w:p>
       <w:pPr>
         <w:pStyle w:val="af5"/>
@@ -20132,7 +20105,7 @@
       </w:r>
     </w:p>
   </w:comment>
-  <w:comment w:id="9" w:author="User" w:date="2020-03-27T12:00:00Z" w:initials="">
+  <w:comment w:id="6" w:author="User" w:date="2020-03-27T12:00:00Z" w:initials="">
     <w:p>
       <w:pPr>
         <w:widowControl w:val="0"/>
@@ -20162,7 +20135,7 @@
       </w:r>
     </w:p>
   </w:comment>
-  <w:comment w:id="10" w:author="bobur" w:date="2020-03-27T16:09:00Z" w:initials="b">
+  <w:comment w:id="7" w:author="bobur" w:date="2020-03-27T16:09:00Z" w:initials="b">
     <w:p>
       <w:pPr>
         <w:pStyle w:val="af5"/>
@@ -20187,7 +20160,7 @@
       </w:hyperlink>
     </w:p>
   </w:comment>
-  <w:comment w:id="12" w:author="User" w:date="2020-03-27T12:48:00Z" w:initials="">
+  <w:comment w:id="9" w:author="User" w:date="2020-03-27T12:48:00Z" w:initials="">
     <w:p>
       <w:pPr>
         <w:widowControl w:val="0"/>
@@ -20217,7 +20190,7 @@
       </w:r>
     </w:p>
   </w:comment>
-  <w:comment w:id="14" w:author="User" w:date="2020-03-27T12:10:00Z" w:initials="">
+  <w:comment w:id="11" w:author="User" w:date="2020-03-27T12:10:00Z" w:initials="">
     <w:p>
       <w:pPr>
         <w:widowControl w:val="0"/>
@@ -20247,7 +20220,7 @@
       </w:r>
     </w:p>
   </w:comment>
-  <w:comment w:id="15" w:author="bobur" w:date="2020-03-27T16:13:00Z" w:initials="b">
+  <w:comment w:id="12" w:author="bobur" w:date="2020-03-27T16:13:00Z" w:initials="b">
     <w:p>
       <w:pPr>
         <w:pStyle w:val="af5"/>
@@ -20263,7 +20236,7 @@
       </w:r>
     </w:p>
   </w:comment>
-  <w:comment w:id="16" w:author="User" w:date="2020-03-27T12:12:00Z" w:initials="">
+  <w:comment w:id="13" w:author="User" w:date="2020-03-27T12:12:00Z" w:initials="">
     <w:p>
       <w:pPr>
         <w:widowControl w:val="0"/>
@@ -20293,7 +20266,7 @@
       </w:r>
     </w:p>
   </w:comment>
-  <w:comment w:id="17" w:author="bobur" w:date="2020-03-27T16:12:00Z" w:initials="b">
+  <w:comment w:id="14" w:author="bobur" w:date="2020-03-27T16:12:00Z" w:initials="b">
     <w:p>
       <w:pPr>
         <w:pStyle w:val="af5"/>
@@ -20309,7 +20282,7 @@
       </w:r>
     </w:p>
   </w:comment>
-  <w:comment w:id="18" w:author="User" w:date="2020-03-27T12:13:00Z" w:initials="">
+  <w:comment w:id="15" w:author="User" w:date="2020-03-27T12:13:00Z" w:initials="">
     <w:p>
       <w:pPr>
         <w:widowControl w:val="0"/>
@@ -20339,7 +20312,7 @@
       </w:r>
     </w:p>
   </w:comment>
-  <w:comment w:id="19" w:author="bobur" w:date="2020-03-27T16:14:00Z" w:initials="b">
+  <w:comment w:id="16" w:author="bobur" w:date="2020-03-27T16:14:00Z" w:initials="b">
     <w:p>
       <w:pPr>
         <w:pStyle w:val="af5"/>
@@ -20355,7 +20328,7 @@
       </w:r>
     </w:p>
   </w:comment>
-  <w:comment w:id="27" w:author="User" w:date="2020-03-27T12:18:00Z" w:initials="">
+  <w:comment w:id="24" w:author="User" w:date="2020-03-27T12:18:00Z" w:initials="">
     <w:p>
       <w:pPr>
         <w:widowControl w:val="0"/>
@@ -20385,7 +20358,7 @@
       </w:r>
     </w:p>
   </w:comment>
-  <w:comment w:id="30" w:author="User" w:date="2020-03-27T12:19:00Z" w:initials="">
+  <w:comment w:id="27" w:author="User" w:date="2020-03-27T12:19:00Z" w:initials="">
     <w:p>
       <w:pPr>
         <w:widowControl w:val="0"/>
@@ -20415,7 +20388,7 @@
       </w:r>
     </w:p>
   </w:comment>
-  <w:comment w:id="31" w:author="bobur" w:date="2020-03-27T16:29:00Z" w:initials="b">
+  <w:comment w:id="28" w:author="bobur" w:date="2020-03-27T16:29:00Z" w:initials="b">
     <w:p>
       <w:pPr>
         <w:pStyle w:val="af5"/>
@@ -20431,7 +20404,7 @@
       </w:r>
     </w:p>
   </w:comment>
-  <w:comment w:id="34" w:author="User" w:date="2020-03-27T12:23:00Z" w:initials="">
+  <w:comment w:id="31" w:author="User" w:date="2020-03-27T12:23:00Z" w:initials="">
     <w:p>
       <w:pPr>
         <w:widowControl w:val="0"/>
@@ -20461,7 +20434,7 @@
       </w:r>
     </w:p>
   </w:comment>
-  <w:comment w:id="33" w:author="User" w:date="2020-03-28T20:15:00Z" w:initials="U">
+  <w:comment w:id="30" w:author="User" w:date="2020-03-28T20:15:00Z" w:initials="U">
     <w:p>
       <w:pPr>
         <w:pStyle w:val="af5"/>
@@ -20477,7 +20450,7 @@
       </w:r>
     </w:p>
   </w:comment>
-  <w:comment w:id="35" w:author="bobur" w:date="2020-03-27T16:30:00Z" w:initials="b">
+  <w:comment w:id="32" w:author="bobur" w:date="2020-03-27T16:30:00Z" w:initials="b">
     <w:p>
       <w:pPr>
         <w:pStyle w:val="af5"/>
@@ -20516,7 +20489,7 @@
       </w:r>
     </w:p>
   </w:comment>
-  <w:comment w:id="36" w:author="bobur" w:date="2020-04-04T14:41:00Z" w:initials="b">
+  <w:comment w:id="33" w:author="bobur" w:date="2020-04-04T14:41:00Z" w:initials="b">
     <w:p>
       <w:pPr>
         <w:pStyle w:val="af5"/>
@@ -20532,7 +20505,7 @@
       </w:r>
     </w:p>
   </w:comment>
-  <w:comment w:id="37" w:author="User" w:date="2020-03-27T12:24:00Z" w:initials="">
+  <w:comment w:id="34" w:author="User" w:date="2020-03-27T12:24:00Z" w:initials="">
     <w:p>
       <w:pPr>
         <w:widowControl w:val="0"/>
@@ -20562,7 +20535,7 @@
       </w:r>
     </w:p>
   </w:comment>
-  <w:comment w:id="38" w:author="bobur" w:date="2020-03-27T16:32:00Z" w:initials="b">
+  <w:comment w:id="35" w:author="bobur" w:date="2020-03-27T16:32:00Z" w:initials="b">
     <w:p>
       <w:pPr>
         <w:pStyle w:val="af5"/>
@@ -20575,7 +20548,7 @@
       </w:r>
     </w:p>
   </w:comment>
-  <w:comment w:id="39" w:author="User" w:date="2020-03-27T12:24:00Z" w:initials="">
+  <w:comment w:id="36" w:author="User" w:date="2020-03-27T12:24:00Z" w:initials="">
     <w:p>
       <w:pPr>
         <w:widowControl w:val="0"/>
@@ -20605,7 +20578,7 @@
       </w:r>
     </w:p>
   </w:comment>
-  <w:comment w:id="40" w:author="bobur" w:date="2020-03-27T16:32:00Z" w:initials="b">
+  <w:comment w:id="37" w:author="bobur" w:date="2020-03-27T16:32:00Z" w:initials="b">
     <w:p>
       <w:pPr>
         <w:pStyle w:val="af5"/>
@@ -20621,7 +20594,7 @@
       </w:r>
     </w:p>
   </w:comment>
-  <w:comment w:id="41" w:author="User" w:date="2020-03-28T20:19:00Z" w:initials="U">
+  <w:comment w:id="38" w:author="User" w:date="2020-03-28T20:19:00Z" w:initials="U">
     <w:p>
       <w:pPr>
         <w:pStyle w:val="af5"/>
@@ -20637,7 +20610,7 @@
       </w:r>
     </w:p>
   </w:comment>
-  <w:comment w:id="46" w:author="User" w:date="2020-03-27T13:03:00Z" w:initials="">
+  <w:comment w:id="43" w:author="User" w:date="2020-03-27T13:03:00Z" w:initials="">
     <w:p>
       <w:pPr>
         <w:widowControl w:val="0"/>
@@ -20667,7 +20640,7 @@
       </w:r>
     </w:p>
   </w:comment>
-  <w:comment w:id="47" w:author="bobur" w:date="2020-03-27T16:34:00Z" w:initials="b">
+  <w:comment w:id="44" w:author="bobur" w:date="2020-03-27T16:34:00Z" w:initials="b">
     <w:p>
       <w:pPr>
         <w:pStyle w:val="af5"/>
@@ -20683,7 +20656,7 @@
       </w:r>
     </w:p>
   </w:comment>
-  <w:comment w:id="55" w:author="User" w:date="2020-03-27T13:01:00Z" w:initials="">
+  <w:comment w:id="52" w:author="User" w:date="2020-03-27T13:01:00Z" w:initials="">
     <w:p>
       <w:pPr>
         <w:widowControl w:val="0"/>
@@ -20741,7 +20714,7 @@
       </w:r>
     </w:p>
   </w:comment>
-  <w:comment w:id="56" w:author="bobur" w:date="2020-03-27T16:35:00Z" w:initials="b">
+  <w:comment w:id="53" w:author="bobur" w:date="2020-03-27T16:35:00Z" w:initials="b">
     <w:p>
       <w:pPr>
         <w:pStyle w:val="af5"/>
@@ -20769,7 +20742,7 @@
       </w:r>
     </w:p>
   </w:comment>
-  <w:comment w:id="57" w:author="bobur" w:date="2020-04-04T15:19:00Z" w:initials="b">
+  <w:comment w:id="54" w:author="bobur" w:date="2020-04-04T15:19:00Z" w:initials="b">
     <w:p>
       <w:pPr>
         <w:pStyle w:val="af5"/>
@@ -20785,7 +20758,7 @@
       </w:r>
     </w:p>
   </w:comment>
-  <w:comment w:id="61" w:author="User" w:date="2020-03-27T12:57:00Z" w:initials="">
+  <w:comment w:id="58" w:author="User" w:date="2020-03-27T12:57:00Z" w:initials="">
     <w:p>
       <w:pPr>
         <w:widowControl w:val="0"/>
@@ -20815,7 +20788,7 @@
       </w:r>
     </w:p>
   </w:comment>
-  <w:comment w:id="62" w:author="bobur" w:date="2020-03-27T16:36:00Z" w:initials="b">
+  <w:comment w:id="59" w:author="bobur" w:date="2020-03-27T16:36:00Z" w:initials="b">
     <w:p>
       <w:pPr>
         <w:pStyle w:val="af5"/>
@@ -20831,7 +20804,7 @@
       </w:r>
     </w:p>
   </w:comment>
-  <w:comment w:id="63" w:author="bobur" w:date="2020-04-04T15:19:00Z" w:initials="b">
+  <w:comment w:id="60" w:author="bobur" w:date="2020-04-04T15:19:00Z" w:initials="b">
     <w:p>
       <w:pPr>
         <w:pStyle w:val="af5"/>
@@ -20844,7 +20817,7 @@
       </w:r>
     </w:p>
   </w:comment>
-  <w:comment w:id="68" w:author="User" w:date="2020-03-27T12:52:00Z" w:initials="">
+  <w:comment w:id="65" w:author="User" w:date="2020-03-27T12:52:00Z" w:initials="">
     <w:p>
       <w:pPr>
         <w:widowControl w:val="0"/>
@@ -20874,7 +20847,7 @@
       </w:r>
     </w:p>
   </w:comment>
-  <w:comment w:id="69" w:author="bobur" w:date="2020-03-27T16:41:00Z" w:initials="b">
+  <w:comment w:id="66" w:author="bobur" w:date="2020-03-27T16:41:00Z" w:initials="b">
     <w:p>
       <w:pPr>
         <w:pStyle w:val="af5"/>
@@ -20890,7 +20863,7 @@
       </w:r>
     </w:p>
   </w:comment>
-  <w:comment w:id="81" w:author="User" w:date="2020-03-28T20:27:00Z" w:initials="U">
+  <w:comment w:id="78" w:author="User" w:date="2020-03-28T20:27:00Z" w:initials="U">
     <w:p>
       <w:pPr>
         <w:pStyle w:val="af5"/>
@@ -20906,7 +20879,7 @@
       </w:r>
     </w:p>
   </w:comment>
-  <w:comment w:id="78" w:author="User" w:date="2020-03-27T12:50:00Z" w:initials="">
+  <w:comment w:id="75" w:author="User" w:date="2020-03-27T12:50:00Z" w:initials="">
     <w:p>
       <w:pPr>
         <w:widowControl w:val="0"/>
@@ -20964,7 +20937,7 @@
       </w:r>
     </w:p>
   </w:comment>
-  <w:comment w:id="79" w:author="bobur" w:date="2020-03-27T16:41:00Z" w:initials="b">
+  <w:comment w:id="76" w:author="bobur" w:date="2020-03-27T16:41:00Z" w:initials="b">
     <w:p>
       <w:pPr>
         <w:pStyle w:val="af5"/>
@@ -20980,7 +20953,7 @@
       </w:r>
     </w:p>
   </w:comment>
-  <w:comment w:id="80" w:author="bobur" w:date="2020-04-04T15:22:00Z" w:initials="b">
+  <w:comment w:id="77" w:author="bobur" w:date="2020-04-04T15:22:00Z" w:initials="b">
     <w:p>
       <w:pPr>
         <w:pStyle w:val="af5"/>
@@ -20996,7 +20969,7 @@
       </w:r>
     </w:p>
   </w:comment>
-  <w:comment w:id="82" w:author="User" w:date="2020-03-27T12:34:00Z" w:initials="">
+  <w:comment w:id="79" w:author="User" w:date="2020-03-27T12:34:00Z" w:initials="">
     <w:p>
       <w:pPr>
         <w:widowControl w:val="0"/>
@@ -21026,7 +20999,7 @@
       </w:r>
     </w:p>
   </w:comment>
-  <w:comment w:id="83" w:author="bobur" w:date="2020-03-27T16:42:00Z" w:initials="b">
+  <w:comment w:id="80" w:author="bobur" w:date="2020-03-27T16:42:00Z" w:initials="b">
     <w:p>
       <w:pPr>
         <w:pStyle w:val="af5"/>
@@ -21039,7 +21012,7 @@
       </w:r>
     </w:p>
   </w:comment>
-  <w:comment w:id="106" w:author="User" w:date="2020-03-27T12:39:00Z" w:initials="">
+  <w:comment w:id="105" w:author="User" w:date="2020-03-27T12:38:00Z" w:initials="">
     <w:p>
       <w:pPr>
         <w:widowControl w:val="0"/>
@@ -21065,73 +21038,11 @@
           <w:sz w:val="22"/>
           <w:szCs w:val="22"/>
         </w:rPr>
-        <w:t>Возможно есть внедрение?</w:t>
+        <w:t>Не увидел ссылок по тексту</w:t>
       </w:r>
     </w:p>
   </w:comment>
-  <w:comment w:id="107" w:author="bobur" w:date="2020-03-27T16:46:00Z" w:initials="b">
-    <w:p>
-      <w:pPr>
-        <w:pStyle w:val="af5"/>
-      </w:pPr>
-      <w:r>
-        <w:rPr>
-          <w:rStyle w:val="af4"/>
-        </w:rPr>
-        <w:annotationRef/>
-      </w:r>
-      <w:r>
-        <w:t>Нет, внедрения нет, но могу написать что есть, если это необходимо</w:t>
-      </w:r>
-    </w:p>
-  </w:comment>
-  <w:comment w:id="108" w:author="User" w:date="2020-03-28T20:29:00Z" w:initials="U">
-    <w:p>
-      <w:pPr>
-        <w:pStyle w:val="af5"/>
-      </w:pPr>
-      <w:r>
-        <w:rPr>
-          <w:rStyle w:val="af4"/>
-        </w:rPr>
-        <w:annotationRef/>
-      </w:r>
-      <w:r>
-        <w:t>Напишите.</w:t>
-      </w:r>
-    </w:p>
-  </w:comment>
-  <w:comment w:id="111" w:author="User" w:date="2020-03-27T12:38:00Z" w:initials="">
-    <w:p>
-      <w:pPr>
-        <w:widowControl w:val="0"/>
-        <w:pBdr>
-          <w:top w:val="nil"/>
-          <w:left w:val="nil"/>
-          <w:bottom w:val="nil"/>
-          <w:right w:val="nil"/>
-          <w:between w:val="nil"/>
-        </w:pBdr>
-        <w:spacing w:before="0" w:after="0"/>
-        <w:rPr>
-          <w:rFonts w:ascii="Arial" w:eastAsia="Arial" w:hAnsi="Arial" w:cs="Arial"/>
-          <w:color w:val="000000"/>
-          <w:sz w:val="22"/>
-          <w:szCs w:val="22"/>
-        </w:rPr>
-      </w:pPr>
-      <w:r>
-        <w:rPr>
-          <w:rFonts w:ascii="Arial" w:eastAsia="Arial" w:hAnsi="Arial" w:cs="Arial"/>
-          <w:color w:val="000000"/>
-          <w:sz w:val="22"/>
-          <w:szCs w:val="22"/>
-        </w:rPr>
-        <w:t>Не увидел ссылок по тексту</w:t>
-      </w:r>
-    </w:p>
-  </w:comment>
-  <w:comment w:id="112" w:author="bobur" w:date="2020-03-27T16:46:00Z" w:initials="b">
+  <w:comment w:id="106" w:author="bobur" w:date="2020-03-27T16:46:00Z" w:initials="b">
     <w:p>
       <w:pPr>
         <w:pStyle w:val="af5"/>
@@ -21152,9 +21063,6 @@
 
 <file path=word/commentsExtended.xml><?xml version="1.0" encoding="utf-8"?>
 <w15:commentsEx xmlns:wpc="http://schemas.microsoft.com/office/word/2010/wordprocessingCanvas" xmlns:cx="http://schemas.microsoft.com/office/drawing/2014/chartex" xmlns:mc="http://schemas.openxmlformats.org/markup-compatibility/2006" xmlns:o="urn:schemas-microsoft-com:office:office" xmlns:r="http://schemas.openxmlformats.org/officeDocument/2006/relationships" xmlns:m="http://schemas.openxmlformats.org/officeDocument/2006/math" xmlns:v="urn:schemas-microsoft-com:vml" xmlns:wp14="http://schemas.microsoft.com/office/word/2010/wordprocessingDrawing" xmlns:wp="http://schemas.openxmlformats.org/drawingml/2006/wordprocessingDrawing" xmlns:w10="urn:schemas-microsoft-com:office:word" xmlns:w="http://schemas.openxmlformats.org/wordprocessingml/2006/main" xmlns:w14="http://schemas.microsoft.com/office/word/2010/wordml" xmlns:w15="http://schemas.microsoft.com/office/word/2012/wordml" xmlns:w16se="http://schemas.microsoft.com/office/word/2015/wordml/symex" xmlns:wpg="http://schemas.microsoft.com/office/word/2010/wordprocessingGroup" xmlns:wpi="http://schemas.microsoft.com/office/word/2010/wordprocessingInk" xmlns:wne="http://schemas.microsoft.com/office/word/2006/wordml" xmlns:wps="http://schemas.microsoft.com/office/word/2010/wordprocessingShape" mc:Ignorable="w14 w15 w16se wp14">
-  <w15:commentEx w15:paraId="2C69529C" w15:done="0"/>
-  <w15:commentEx w15:paraId="57F53B00" w15:done="0"/>
-  <w15:commentEx w15:paraId="75E54B4F" w15:paraIdParent="57F53B00" w15:done="0"/>
   <w15:commentEx w15:paraId="78870D82" w15:done="1"/>
   <w15:commentEx w15:paraId="701E1F26" w15:done="0"/>
   <w15:commentEx w15:paraId="1838543E" w15:paraIdParent="701E1F26" w15:done="0"/>
@@ -21195,9 +21103,6 @@
   <w15:commentEx w15:paraId="21213719" w15:paraIdParent="093B98A1" w15:done="0"/>
   <w15:commentEx w15:paraId="145A2641" w15:done="1"/>
   <w15:commentEx w15:paraId="617A37E5" w15:paraIdParent="145A2641" w15:done="1"/>
-  <w15:commentEx w15:paraId="28BF3372" w15:done="0"/>
-  <w15:commentEx w15:paraId="4A255B6E" w15:paraIdParent="28BF3372" w15:done="0"/>
-  <w15:commentEx w15:paraId="196A7534" w15:done="0"/>
   <w15:commentEx w15:paraId="16315B96" w15:done="0"/>
   <w15:commentEx w15:paraId="7E934E0C" w15:paraIdParent="16315B96" w15:done="0"/>
 </w15:commentsEx>
@@ -21336,7 +21241,7 @@
         <w:color w:val="000000"/>
         <w:szCs w:val="24"/>
       </w:rPr>
-      <w:t>83</w:t>
+      <w:t>36</w:t>
     </w:r>
     <w:r>
       <w:rPr>

</xml_diff>